<commit_message>
updating gel making protocol
</commit_message>
<xml_diff>
--- a/Biochemistry/Electrophoresis & Immunoblotting/Gel Running Protocols/PhosTag_Gel_Making_Protocol.docx
+++ b/Biochemistry/Electrophoresis & Immunoblotting/Gel Running Protocols/PhosTag_Gel_Making_Protocol.docx
@@ -35,42 +35,20 @@
           <w:rFonts w:ascii="Arial" w:hAnsi="Arial" w:cs="Arial"/>
           <w:b/>
           <w:bCs/>
-        </w:rPr>
-      </w:pPr>
-    </w:p>
-    <w:p>
-      <w:pPr>
-        <w:jc w:val="both"/>
+          <w:sz w:val="22"/>
+          <w:szCs w:val="22"/>
+        </w:rPr>
+      </w:pPr>
+      <w:r>
         <w:rPr>
           <w:rFonts w:ascii="Arial" w:hAnsi="Arial" w:cs="Arial"/>
           <w:b/>
           <w:bCs/>
-        </w:rPr>
-      </w:pPr>
-      <w:r>
-        <w:rPr>
-          <w:rFonts w:ascii="Arial" w:hAnsi="Arial" w:cs="Arial"/>
-          <w:b/>
-          <w:bCs/>
-        </w:rPr>
-        <w:t>Making Gel Caster</w:t>
-      </w:r>
-      <w:r>
-        <w:rPr>
-          <w:rFonts w:ascii="Arial" w:hAnsi="Arial" w:cs="Arial"/>
-          <w:b/>
-          <w:bCs/>
-        </w:rPr>
-        <w:t>:</w:t>
-      </w:r>
-    </w:p>
-    <w:p>
-      <w:pPr>
-        <w:jc w:val="both"/>
-        <w:rPr>
-          <w:rFonts w:ascii="Arial" w:hAnsi="Arial" w:cs="Arial"/>
-        </w:rPr>
-      </w:pPr>
+          <w:sz w:val="22"/>
+          <w:szCs w:val="22"/>
+        </w:rPr>
+        <w:t>Making Gel Caster:</w:t>
+      </w:r>
     </w:p>
     <w:p>
       <w:pPr>
@@ -430,178 +408,155 @@
         </w:rPr>
         <w:t xml:space="preserve"> backing plate.</w:t>
       </w:r>
+      <w:bookmarkStart w:id="0" w:name="Making_SDSgel"/>
+      <w:bookmarkEnd w:id="0"/>
     </w:p>
     <w:p>
       <w:pPr>
         <w:rPr>
           <w:rFonts w:ascii="Arial" w:hAnsi="Arial" w:cs="Arial"/>
-        </w:rPr>
-      </w:pPr>
+          <w:sz w:val="22"/>
+          <w:szCs w:val="22"/>
+        </w:rPr>
+      </w:pPr>
+      <w:r>
+        <w:rPr>
+          <w:rFonts w:ascii="Arial" w:hAnsi="Arial" w:cs="Arial"/>
+          <w:sz w:val="22"/>
+          <w:szCs w:val="22"/>
+          <w:u w:val="single"/>
+        </w:rPr>
+        <w:t>Preparation of the gel</w:t>
+      </w:r>
+      <w:r>
+        <w:rPr>
+          <w:rFonts w:ascii="Arial" w:hAnsi="Arial" w:cs="Arial"/>
+          <w:sz w:val="22"/>
+          <w:szCs w:val="22"/>
+        </w:rPr>
+        <w:t xml:space="preserve"> </w:t>
+      </w:r>
     </w:p>
     <w:p>
       <w:pPr>
         <w:rPr>
           <w:rFonts w:ascii="Arial" w:hAnsi="Arial" w:cs="Arial"/>
-          <w:b/>
-          <w:bCs/>
-        </w:rPr>
-      </w:pPr>
-      <w:bookmarkStart w:id="0" w:name="Making_SDSgel"/>
-      <w:bookmarkEnd w:id="0"/>
-      <w:r>
-        <w:rPr>
-          <w:rFonts w:ascii="Arial" w:hAnsi="Arial" w:cs="Arial"/>
-          <w:b/>
-          <w:bCs/>
-        </w:rPr>
-        <w:t xml:space="preserve">Making </w:t>
-      </w:r>
-      <w:r>
-        <w:rPr>
-          <w:rFonts w:ascii="Arial" w:hAnsi="Arial" w:cs="Arial"/>
-          <w:b/>
-          <w:bCs/>
-        </w:rPr>
-        <w:t xml:space="preserve">a </w:t>
-      </w:r>
-      <w:r>
-        <w:rPr>
-          <w:rFonts w:ascii="Arial" w:hAnsi="Arial" w:cs="Arial"/>
-          <w:b/>
-          <w:bCs/>
-        </w:rPr>
-        <w:t>=</w:t>
-      </w:r>
-      <w:r>
-        <w:rPr>
-          <w:rFonts w:ascii="Arial" w:hAnsi="Arial" w:cs="Arial"/>
-          <w:b/>
-          <w:bCs/>
-        </w:rPr>
-        <w:t xml:space="preserve"> </w:t>
-      </w:r>
-      <w:r>
-        <w:rPr>
-          <w:rFonts w:ascii="Arial" w:hAnsi="Arial" w:cs="Arial"/>
-          <w:b/>
-          <w:bCs/>
-        </w:rPr>
-        <w:t>Phostag</w:t>
-      </w:r>
-      <w:r>
-        <w:rPr>
-          <w:rFonts w:ascii="Arial" w:hAnsi="Arial" w:cs="Arial"/>
-          <w:b/>
-          <w:bCs/>
-          <w:vertAlign w:val="superscript"/>
-        </w:rPr>
-        <w:t>TM</w:t>
-      </w:r>
-      <w:r>
-        <w:rPr>
-          <w:rFonts w:ascii="Arial" w:hAnsi="Arial" w:cs="Arial"/>
-          <w:b/>
-          <w:bCs/>
-        </w:rPr>
-        <w:t>-SDS-PAGE</w:t>
-      </w:r>
-      <w:r>
-        <w:rPr>
-          <w:rFonts w:ascii="Arial" w:hAnsi="Arial" w:cs="Arial"/>
-          <w:b/>
-          <w:bCs/>
-        </w:rPr>
-        <w:t>:</w:t>
+          <w:sz w:val="22"/>
+          <w:szCs w:val="22"/>
+        </w:rPr>
+      </w:pPr>
+      <w:r>
+        <w:rPr>
+          <w:rFonts w:ascii="Arial" w:hAnsi="Arial" w:cs="Arial"/>
+          <w:sz w:val="22"/>
+          <w:szCs w:val="22"/>
+        </w:rPr>
+        <w:t>We need to prepare a running gel and a stacking gel.</w:t>
       </w:r>
     </w:p>
     <w:p>
       <w:pPr>
         <w:rPr>
           <w:rFonts w:ascii="Arial" w:hAnsi="Arial" w:cs="Arial"/>
-          <w:b/>
-          <w:bCs/>
-        </w:rPr>
-      </w:pPr>
+          <w:sz w:val="22"/>
+          <w:szCs w:val="22"/>
+        </w:rPr>
+      </w:pPr>
+      <w:r>
+        <w:rPr>
+          <w:rFonts w:ascii="Arial" w:hAnsi="Arial" w:cs="Arial"/>
+          <w:sz w:val="22"/>
+          <w:szCs w:val="22"/>
+        </w:rPr>
+        <w:t>-</w:t>
+      </w:r>
+      <w:r>
+        <w:rPr>
+          <w:rFonts w:ascii="Arial" w:hAnsi="Arial" w:cs="Arial"/>
+          <w:sz w:val="22"/>
+          <w:szCs w:val="22"/>
+        </w:rPr>
+        <w:t xml:space="preserve"> </w:t>
+      </w:r>
+      <w:r>
+        <w:rPr>
+          <w:rFonts w:ascii="Arial" w:hAnsi="Arial" w:cs="Arial"/>
+          <w:sz w:val="22"/>
+          <w:szCs w:val="22"/>
+        </w:rPr>
+        <w:t>Separating Gel: aka running gel, slightly basic [pH=8.8] with a higher acrylamide, has narrow pores in the gel</w:t>
+      </w:r>
     </w:p>
     <w:p>
       <w:pPr>
         <w:rPr>
           <w:rFonts w:ascii="Arial" w:hAnsi="Arial" w:cs="Arial"/>
-        </w:rPr>
-      </w:pPr>
-      <w:r>
-        <w:rPr>
-          <w:rFonts w:ascii="Arial" w:hAnsi="Arial" w:cs="Arial"/>
-          <w:u w:val="single"/>
-        </w:rPr>
-        <w:t>Preparation of the gel</w:t>
-      </w:r>
-      <w:r>
-        <w:rPr>
-          <w:rFonts w:ascii="Arial" w:hAnsi="Arial" w:cs="Arial"/>
+          <w:sz w:val="22"/>
+          <w:szCs w:val="22"/>
+        </w:rPr>
+      </w:pPr>
+      <w:r>
+        <w:rPr>
+          <w:rFonts w:ascii="Arial" w:hAnsi="Arial" w:cs="Arial"/>
+          <w:sz w:val="22"/>
+          <w:szCs w:val="22"/>
+        </w:rPr>
+        <w:t>-</w:t>
+      </w:r>
+      <w:r>
+        <w:rPr>
+          <w:rFonts w:ascii="Arial" w:hAnsi="Arial" w:cs="Arial"/>
+          <w:sz w:val="22"/>
+          <w:szCs w:val="22"/>
         </w:rPr>
         <w:t xml:space="preserve"> </w:t>
+      </w:r>
+      <w:r>
+        <w:rPr>
+          <w:rFonts w:ascii="Arial" w:hAnsi="Arial" w:cs="Arial"/>
+          <w:sz w:val="22"/>
+          <w:szCs w:val="22"/>
+        </w:rPr>
+        <w:t>Stacking Gel: slightly acidic [pH=6.8] with a lower acrylamide, has a porous structure</w:t>
       </w:r>
     </w:p>
     <w:p>
       <w:pPr>
-        <w:ind w:firstLine="720"/>
-        <w:rPr>
-          <w:rFonts w:ascii="Arial" w:hAnsi="Arial" w:cs="Arial"/>
-        </w:rPr>
-      </w:pPr>
-      <w:r>
-        <w:rPr>
-          <w:rFonts w:ascii="Arial" w:hAnsi="Arial" w:cs="Arial"/>
-        </w:rPr>
-        <w:t>1. We need to prepare a running gel and a stacking gel.</w:t>
-      </w:r>
-    </w:p>
-    <w:p>
-      <w:pPr>
-        <w:ind w:left="1440"/>
-        <w:rPr>
-          <w:rFonts w:ascii="Arial" w:hAnsi="Arial" w:cs="Arial"/>
-        </w:rPr>
-      </w:pPr>
-      <w:r>
-        <w:rPr>
-          <w:rFonts w:ascii="Arial" w:hAnsi="Arial" w:cs="Arial"/>
-        </w:rPr>
-        <w:t>-Separating Gel: aka running gel, slightly basic [pH = 8.8] with a [higher acrylamide], has narrow pores in the gel</w:t>
-      </w:r>
-    </w:p>
-    <w:p>
-      <w:pPr>
-        <w:ind w:left="1440"/>
-        <w:rPr>
-          <w:rFonts w:ascii="Arial" w:hAnsi="Arial" w:cs="Arial"/>
-        </w:rPr>
-      </w:pPr>
-      <w:r>
-        <w:rPr>
-          <w:rFonts w:ascii="Arial" w:hAnsi="Arial" w:cs="Arial"/>
-        </w:rPr>
-        <w:t>-Stacking Gel: slightly acidic [pH = 6.8] with a lower [acrylamide], has a porous structure</w:t>
-      </w:r>
-    </w:p>
-    <w:p>
-      <w:pPr>
-        <w:ind w:left="1440"/>
-        <w:rPr>
-          <w:rFonts w:ascii="Arial" w:hAnsi="Arial" w:cs="Arial"/>
-        </w:rPr>
-      </w:pPr>
-      <w:r>
-        <w:rPr>
-          <w:rFonts w:ascii="Arial" w:hAnsi="Arial" w:cs="Arial"/>
-        </w:rPr>
-        <w:t>-Smaller proteins travel more easily and rapidly whereas larger proteins will be “stuck” at the top of the gel</w:t>
+        <w:rPr>
+          <w:rFonts w:ascii="Arial" w:hAnsi="Arial" w:cs="Arial"/>
+          <w:sz w:val="22"/>
+          <w:szCs w:val="22"/>
+        </w:rPr>
+      </w:pPr>
+      <w:r>
+        <w:rPr>
+          <w:rFonts w:ascii="Arial" w:hAnsi="Arial" w:cs="Arial"/>
+          <w:sz w:val="22"/>
+          <w:szCs w:val="22"/>
+        </w:rPr>
+        <w:t>-</w:t>
+      </w:r>
+      <w:r>
+        <w:rPr>
+          <w:rFonts w:ascii="Arial" w:hAnsi="Arial" w:cs="Arial"/>
+          <w:sz w:val="22"/>
+          <w:szCs w:val="22"/>
+        </w:rPr>
+        <w:t xml:space="preserve"> </w:t>
+      </w:r>
+      <w:r>
+        <w:rPr>
+          <w:rFonts w:ascii="Arial" w:hAnsi="Arial" w:cs="Arial"/>
+          <w:sz w:val="22"/>
+          <w:szCs w:val="22"/>
+        </w:rPr>
+        <w:t>Smaller proteins travel more easily and rapidly whereas larger proteins will be “stuck” at the top of the gel</w:t>
       </w:r>
     </w:p>
     <w:tbl>
       <w:tblPr>
         <w:tblW w:w="8060" w:type="dxa"/>
+        <w:jc w:val="center"/>
         <w:tblLook w:val="04A0" w:firstRow="1" w:lastRow="0" w:firstColumn="1" w:lastColumn="0" w:noHBand="0" w:noVBand="1"/>
       </w:tblPr>
       <w:tblGrid>
@@ -611,6 +566,7 @@
       <w:tr>
         <w:trPr>
           <w:trHeight w:val="380"/>
+          <w:jc w:val="center"/>
         </w:trPr>
         <w:tc>
           <w:tcPr>
@@ -634,6 +590,8 @@
                 <w:b/>
                 <w:bCs/>
                 <w:color w:val="000000"/>
+                <w:sz w:val="22"/>
+                <w:szCs w:val="22"/>
               </w:rPr>
             </w:pPr>
             <w:r>
@@ -642,6 +600,8 @@
                 <w:b/>
                 <w:bCs/>
                 <w:color w:val="000000"/>
+                <w:sz w:val="22"/>
+                <w:szCs w:val="22"/>
               </w:rPr>
               <w:t>PhosTag Running Gel (8% acrylamide)</w:t>
             </w:r>
@@ -667,12 +627,16 @@
               <w:rPr>
                 <w:rFonts w:ascii="Arial" w:hAnsi="Arial" w:cs="Arial"/>
                 <w:color w:val="000000"/>
-              </w:rPr>
-            </w:pPr>
-            <w:r>
-              <w:rPr>
-                <w:rFonts w:ascii="Arial" w:hAnsi="Arial" w:cs="Arial"/>
-                <w:color w:val="000000"/>
+                <w:sz w:val="22"/>
+                <w:szCs w:val="22"/>
+              </w:rPr>
+            </w:pPr>
+            <w:r>
+              <w:rPr>
+                <w:rFonts w:ascii="Arial" w:hAnsi="Arial" w:cs="Arial"/>
+                <w:color w:val="000000"/>
+                <w:sz w:val="22"/>
+                <w:szCs w:val="22"/>
               </w:rPr>
               <w:t>Total 10 mL</w:t>
             </w:r>
@@ -682,6 +646,7 @@
       <w:tr>
         <w:trPr>
           <w:trHeight w:val="380"/>
+          <w:jc w:val="center"/>
         </w:trPr>
         <w:tc>
           <w:tcPr>
@@ -701,12 +666,16 @@
               <w:rPr>
                 <w:rFonts w:ascii="Arial" w:hAnsi="Arial" w:cs="Arial"/>
                 <w:color w:val="000000"/>
-              </w:rPr>
-            </w:pPr>
-            <w:r>
-              <w:rPr>
-                <w:rFonts w:ascii="Arial" w:hAnsi="Arial" w:cs="Arial"/>
-                <w:color w:val="000000"/>
+                <w:sz w:val="22"/>
+                <w:szCs w:val="22"/>
+              </w:rPr>
+            </w:pPr>
+            <w:r>
+              <w:rPr>
+                <w:rFonts w:ascii="Arial" w:hAnsi="Arial" w:cs="Arial"/>
+                <w:color w:val="000000"/>
+                <w:sz w:val="22"/>
+                <w:szCs w:val="22"/>
               </w:rPr>
               <w:t>Deionized Water</w:t>
             </w:r>
@@ -731,12 +700,16 @@
               <w:rPr>
                 <w:rFonts w:ascii="Arial" w:hAnsi="Arial" w:cs="Arial"/>
                 <w:color w:val="000000"/>
-              </w:rPr>
-            </w:pPr>
-            <w:r>
-              <w:rPr>
-                <w:rFonts w:ascii="Arial" w:hAnsi="Arial" w:cs="Arial"/>
-                <w:color w:val="000000"/>
+                <w:sz w:val="22"/>
+                <w:szCs w:val="22"/>
+              </w:rPr>
+            </w:pPr>
+            <w:r>
+              <w:rPr>
+                <w:rFonts w:ascii="Arial" w:hAnsi="Arial" w:cs="Arial"/>
+                <w:color w:val="000000"/>
+                <w:sz w:val="22"/>
+                <w:szCs w:val="22"/>
               </w:rPr>
               <w:t>4.47 mL</w:t>
             </w:r>
@@ -746,6 +719,7 @@
       <w:tr>
         <w:trPr>
           <w:trHeight w:val="380"/>
+          <w:jc w:val="center"/>
         </w:trPr>
         <w:tc>
           <w:tcPr>
@@ -765,12 +739,16 @@
               <w:rPr>
                 <w:rFonts w:ascii="Arial" w:hAnsi="Arial" w:cs="Arial"/>
                 <w:color w:val="000000"/>
-              </w:rPr>
-            </w:pPr>
-            <w:r>
-              <w:rPr>
-                <w:rFonts w:ascii="Arial" w:hAnsi="Arial" w:cs="Arial"/>
-                <w:color w:val="000000"/>
+                <w:sz w:val="22"/>
+                <w:szCs w:val="22"/>
+              </w:rPr>
+            </w:pPr>
+            <w:r>
+              <w:rPr>
+                <w:rFonts w:ascii="Arial" w:hAnsi="Arial" w:cs="Arial"/>
+                <w:color w:val="000000"/>
+                <w:sz w:val="22"/>
+                <w:szCs w:val="22"/>
               </w:rPr>
               <w:t>1.50 mol/L Tris/HCl Solution, pH 8.8</w:t>
             </w:r>
@@ -795,12 +773,16 @@
               <w:rPr>
                 <w:rFonts w:ascii="Arial" w:hAnsi="Arial" w:cs="Arial"/>
                 <w:color w:val="000000"/>
-              </w:rPr>
-            </w:pPr>
-            <w:r>
-              <w:rPr>
-                <w:rFonts w:ascii="Arial" w:hAnsi="Arial" w:cs="Arial"/>
-                <w:color w:val="000000"/>
+                <w:sz w:val="22"/>
+                <w:szCs w:val="22"/>
+              </w:rPr>
+            </w:pPr>
+            <w:r>
+              <w:rPr>
+                <w:rFonts w:ascii="Arial" w:hAnsi="Arial" w:cs="Arial"/>
+                <w:color w:val="000000"/>
+                <w:sz w:val="22"/>
+                <w:szCs w:val="22"/>
               </w:rPr>
               <w:t>2.50 mL</w:t>
             </w:r>
@@ -810,6 +792,7 @@
       <w:tr>
         <w:trPr>
           <w:trHeight w:val="380"/>
+          <w:jc w:val="center"/>
         </w:trPr>
         <w:tc>
           <w:tcPr>
@@ -829,12 +812,16 @@
               <w:rPr>
                 <w:rFonts w:ascii="Arial" w:hAnsi="Arial" w:cs="Arial"/>
                 <w:color w:val="000000"/>
-              </w:rPr>
-            </w:pPr>
-            <w:r>
-              <w:rPr>
-                <w:rFonts w:ascii="Arial" w:hAnsi="Arial" w:cs="Arial"/>
-                <w:color w:val="000000"/>
+                <w:sz w:val="22"/>
+                <w:szCs w:val="22"/>
+              </w:rPr>
+            </w:pPr>
+            <w:r>
+              <w:rPr>
+                <w:rFonts w:ascii="Arial" w:hAnsi="Arial" w:cs="Arial"/>
+                <w:color w:val="000000"/>
+                <w:sz w:val="22"/>
+                <w:szCs w:val="22"/>
               </w:rPr>
               <w:t>10% (w/v) SDS Solution</w:t>
             </w:r>
@@ -859,12 +846,16 @@
               <w:rPr>
                 <w:rFonts w:ascii="Arial" w:hAnsi="Arial" w:cs="Arial"/>
                 <w:color w:val="000000"/>
-              </w:rPr>
-            </w:pPr>
-            <w:r>
-              <w:rPr>
-                <w:rFonts w:ascii="Arial" w:hAnsi="Arial" w:cs="Arial"/>
-                <w:color w:val="000000"/>
+                <w:sz w:val="22"/>
+                <w:szCs w:val="22"/>
+              </w:rPr>
+            </w:pPr>
+            <w:r>
+              <w:rPr>
+                <w:rFonts w:ascii="Arial" w:hAnsi="Arial" w:cs="Arial"/>
+                <w:color w:val="000000"/>
+                <w:sz w:val="22"/>
+                <w:szCs w:val="22"/>
               </w:rPr>
               <w:t>100 µL</w:t>
             </w:r>
@@ -874,6 +865,7 @@
       <w:tr>
         <w:trPr>
           <w:trHeight w:val="380"/>
+          <w:jc w:val="center"/>
         </w:trPr>
         <w:tc>
           <w:tcPr>
@@ -893,12 +885,16 @@
               <w:rPr>
                 <w:rFonts w:ascii="Arial" w:hAnsi="Arial" w:cs="Arial"/>
                 <w:color w:val="000000"/>
-              </w:rPr>
-            </w:pPr>
-            <w:r>
-              <w:rPr>
-                <w:rFonts w:ascii="Arial" w:hAnsi="Arial" w:cs="Arial"/>
-                <w:color w:val="000000"/>
+                <w:sz w:val="22"/>
+                <w:szCs w:val="22"/>
+              </w:rPr>
+            </w:pPr>
+            <w:r>
+              <w:rPr>
+                <w:rFonts w:ascii="Arial" w:hAnsi="Arial" w:cs="Arial"/>
+                <w:color w:val="000000"/>
+                <w:sz w:val="22"/>
+                <w:szCs w:val="22"/>
               </w:rPr>
               <w:t>30% (w/v) bis-Acrylamide Solution</w:t>
             </w:r>
@@ -923,12 +919,16 @@
               <w:rPr>
                 <w:rFonts w:ascii="Arial" w:hAnsi="Arial" w:cs="Arial"/>
                 <w:color w:val="000000"/>
-              </w:rPr>
-            </w:pPr>
-            <w:r>
-              <w:rPr>
-                <w:rFonts w:ascii="Arial" w:hAnsi="Arial" w:cs="Arial"/>
-                <w:color w:val="000000"/>
+                <w:sz w:val="22"/>
+                <w:szCs w:val="22"/>
+              </w:rPr>
+            </w:pPr>
+            <w:r>
+              <w:rPr>
+                <w:rFonts w:ascii="Arial" w:hAnsi="Arial" w:cs="Arial"/>
+                <w:color w:val="000000"/>
+                <w:sz w:val="22"/>
+                <w:szCs w:val="22"/>
               </w:rPr>
               <w:t>2.67 mL</w:t>
             </w:r>
@@ -938,6 +938,7 @@
       <w:tr>
         <w:trPr>
           <w:trHeight w:val="380"/>
+          <w:jc w:val="center"/>
         </w:trPr>
         <w:tc>
           <w:tcPr>
@@ -957,12 +958,16 @@
               <w:rPr>
                 <w:rFonts w:ascii="Arial" w:hAnsi="Arial" w:cs="Arial"/>
                 <w:color w:val="000000"/>
-              </w:rPr>
-            </w:pPr>
-            <w:r>
-              <w:rPr>
-                <w:rFonts w:ascii="Arial" w:hAnsi="Arial" w:cs="Arial"/>
-                <w:color w:val="000000"/>
+                <w:sz w:val="22"/>
+                <w:szCs w:val="22"/>
+              </w:rPr>
+            </w:pPr>
+            <w:r>
+              <w:rPr>
+                <w:rFonts w:ascii="Arial" w:hAnsi="Arial" w:cs="Arial"/>
+                <w:color w:val="000000"/>
+                <w:sz w:val="22"/>
+                <w:szCs w:val="22"/>
               </w:rPr>
               <w:t>5.0 mmol/L PhosTagTM AAL Solution</w:t>
             </w:r>
@@ -987,12 +992,16 @@
               <w:rPr>
                 <w:rFonts w:ascii="Arial" w:hAnsi="Arial" w:cs="Arial"/>
                 <w:color w:val="000000"/>
-              </w:rPr>
-            </w:pPr>
-            <w:r>
-              <w:rPr>
-                <w:rFonts w:ascii="Arial" w:hAnsi="Arial" w:cs="Arial"/>
-                <w:color w:val="000000"/>
+                <w:sz w:val="22"/>
+                <w:szCs w:val="22"/>
+              </w:rPr>
+            </w:pPr>
+            <w:r>
+              <w:rPr>
+                <w:rFonts w:ascii="Arial" w:hAnsi="Arial" w:cs="Arial"/>
+                <w:color w:val="000000"/>
+                <w:sz w:val="22"/>
+                <w:szCs w:val="22"/>
               </w:rPr>
               <w:t>100 µL</w:t>
             </w:r>
@@ -1002,6 +1011,7 @@
       <w:tr>
         <w:trPr>
           <w:trHeight w:val="380"/>
+          <w:jc w:val="center"/>
         </w:trPr>
         <w:tc>
           <w:tcPr>
@@ -1021,12 +1031,16 @@
               <w:rPr>
                 <w:rFonts w:ascii="Arial" w:hAnsi="Arial" w:cs="Arial"/>
                 <w:color w:val="000000"/>
-              </w:rPr>
-            </w:pPr>
-            <w:r>
-              <w:rPr>
-                <w:rFonts w:ascii="Arial" w:hAnsi="Arial" w:cs="Arial"/>
-                <w:color w:val="000000"/>
+                <w:sz w:val="22"/>
+                <w:szCs w:val="22"/>
+              </w:rPr>
+            </w:pPr>
+            <w:r>
+              <w:rPr>
+                <w:rFonts w:ascii="Arial" w:hAnsi="Arial" w:cs="Arial"/>
+                <w:color w:val="000000"/>
+                <w:sz w:val="22"/>
+                <w:szCs w:val="22"/>
               </w:rPr>
               <w:t xml:space="preserve">10 mmol/L MnCl2 Solution </w:t>
             </w:r>
@@ -1051,12 +1065,16 @@
               <w:rPr>
                 <w:rFonts w:ascii="Arial" w:hAnsi="Arial" w:cs="Arial"/>
                 <w:color w:val="000000"/>
-              </w:rPr>
-            </w:pPr>
-            <w:r>
-              <w:rPr>
-                <w:rFonts w:ascii="Arial" w:hAnsi="Arial" w:cs="Arial"/>
-                <w:color w:val="000000"/>
+                <w:sz w:val="22"/>
+                <w:szCs w:val="22"/>
+              </w:rPr>
+            </w:pPr>
+            <w:r>
+              <w:rPr>
+                <w:rFonts w:ascii="Arial" w:hAnsi="Arial" w:cs="Arial"/>
+                <w:color w:val="000000"/>
+                <w:sz w:val="22"/>
+                <w:szCs w:val="22"/>
               </w:rPr>
               <w:t>100 µL</w:t>
             </w:r>
@@ -1066,6 +1084,7 @@
       <w:tr>
         <w:trPr>
           <w:trHeight w:val="380"/>
+          <w:jc w:val="center"/>
         </w:trPr>
         <w:tc>
           <w:tcPr>
@@ -1085,12 +1104,16 @@
               <w:rPr>
                 <w:rFonts w:ascii="Arial" w:hAnsi="Arial" w:cs="Arial"/>
                 <w:color w:val="000000"/>
-              </w:rPr>
-            </w:pPr>
-            <w:r>
-              <w:rPr>
-                <w:rFonts w:ascii="Arial" w:hAnsi="Arial" w:cs="Arial"/>
-                <w:color w:val="000000"/>
+                <w:sz w:val="22"/>
+                <w:szCs w:val="22"/>
+              </w:rPr>
+            </w:pPr>
+            <w:r>
+              <w:rPr>
+                <w:rFonts w:ascii="Arial" w:hAnsi="Arial" w:cs="Arial"/>
+                <w:color w:val="000000"/>
+                <w:sz w:val="22"/>
+                <w:szCs w:val="22"/>
               </w:rPr>
               <w:t>10% (w/v) Ammonium Persulfate Solution</w:t>
             </w:r>
@@ -1115,12 +1138,16 @@
               <w:rPr>
                 <w:rFonts w:ascii="Arial" w:hAnsi="Arial" w:cs="Arial"/>
                 <w:color w:val="000000"/>
-              </w:rPr>
-            </w:pPr>
-            <w:r>
-              <w:rPr>
-                <w:rFonts w:ascii="Arial" w:hAnsi="Arial" w:cs="Arial"/>
-                <w:color w:val="000000"/>
+                <w:sz w:val="22"/>
+                <w:szCs w:val="22"/>
+              </w:rPr>
+            </w:pPr>
+            <w:r>
+              <w:rPr>
+                <w:rFonts w:ascii="Arial" w:hAnsi="Arial" w:cs="Arial"/>
+                <w:color w:val="000000"/>
+                <w:sz w:val="22"/>
+                <w:szCs w:val="22"/>
               </w:rPr>
               <w:t>50 µL</w:t>
             </w:r>
@@ -1130,6 +1157,7 @@
       <w:tr>
         <w:trPr>
           <w:trHeight w:val="380"/>
+          <w:jc w:val="center"/>
         </w:trPr>
         <w:tc>
           <w:tcPr>
@@ -1149,12 +1177,16 @@
               <w:rPr>
                 <w:rFonts w:ascii="Arial" w:hAnsi="Arial" w:cs="Arial"/>
                 <w:color w:val="000000"/>
-              </w:rPr>
-            </w:pPr>
-            <w:r>
-              <w:rPr>
-                <w:rFonts w:ascii="Arial" w:hAnsi="Arial" w:cs="Arial"/>
-                <w:color w:val="000000"/>
+                <w:sz w:val="22"/>
+                <w:szCs w:val="22"/>
+              </w:rPr>
+            </w:pPr>
+            <w:r>
+              <w:rPr>
+                <w:rFonts w:ascii="Arial" w:hAnsi="Arial" w:cs="Arial"/>
+                <w:color w:val="000000"/>
+                <w:sz w:val="22"/>
+                <w:szCs w:val="22"/>
               </w:rPr>
               <w:t>TEMED (</w:t>
             </w:r>
@@ -1163,6 +1195,8 @@
               <w:rPr>
                 <w:rFonts w:ascii="Arial" w:hAnsi="Arial" w:cs="Arial"/>
                 <w:color w:val="000000"/>
+                <w:sz w:val="22"/>
+                <w:szCs w:val="22"/>
               </w:rPr>
               <w:t>tetramethylethylenediamine</w:t>
             </w:r>
@@ -1171,6 +1205,8 @@
               <w:rPr>
                 <w:rFonts w:ascii="Arial" w:hAnsi="Arial" w:cs="Arial"/>
                 <w:color w:val="000000"/>
+                <w:sz w:val="22"/>
+                <w:szCs w:val="22"/>
               </w:rPr>
               <w:t>)</w:t>
             </w:r>
@@ -1195,12 +1231,16 @@
               <w:rPr>
                 <w:rFonts w:ascii="Arial" w:hAnsi="Arial" w:cs="Arial"/>
                 <w:color w:val="000000"/>
-              </w:rPr>
-            </w:pPr>
-            <w:r>
-              <w:rPr>
-                <w:rFonts w:ascii="Arial" w:hAnsi="Arial" w:cs="Arial"/>
-                <w:color w:val="000000"/>
+                <w:sz w:val="22"/>
+                <w:szCs w:val="22"/>
+              </w:rPr>
+            </w:pPr>
+            <w:r>
+              <w:rPr>
+                <w:rFonts w:ascii="Arial" w:hAnsi="Arial" w:cs="Arial"/>
+                <w:color w:val="000000"/>
+                <w:sz w:val="22"/>
+                <w:szCs w:val="22"/>
               </w:rPr>
               <w:t>10 µL</w:t>
             </w:r>
@@ -1210,6 +1250,7 @@
       <w:tr>
         <w:trPr>
           <w:trHeight w:val="380"/>
+          <w:jc w:val="center"/>
         </w:trPr>
         <w:tc>
           <w:tcPr>
@@ -1231,6 +1272,8 @@
               <w:rPr>
                 <w:rFonts w:ascii="Arial" w:hAnsi="Arial" w:cs="Arial"/>
                 <w:color w:val="000000"/>
+                <w:sz w:val="22"/>
+                <w:szCs w:val="22"/>
               </w:rPr>
             </w:pPr>
           </w:p>
@@ -1252,8 +1295,8 @@
           <w:p>
             <w:pPr>
               <w:rPr>
-                <w:sz w:val="20"/>
-                <w:szCs w:val="20"/>
+                <w:sz w:val="22"/>
+                <w:szCs w:val="22"/>
               </w:rPr>
             </w:pPr>
           </w:p>
@@ -1262,6 +1305,7 @@
       <w:tr>
         <w:trPr>
           <w:trHeight w:val="380"/>
+          <w:jc w:val="center"/>
         </w:trPr>
         <w:tc>
           <w:tcPr>
@@ -1285,6 +1329,8 @@
                 <w:b/>
                 <w:bCs/>
                 <w:color w:val="000000"/>
+                <w:sz w:val="22"/>
+                <w:szCs w:val="22"/>
               </w:rPr>
             </w:pPr>
             <w:r>
@@ -1293,6 +1339,8 @@
                 <w:b/>
                 <w:bCs/>
                 <w:color w:val="000000"/>
+                <w:sz w:val="22"/>
+                <w:szCs w:val="22"/>
               </w:rPr>
               <w:t>PhosTag Running Gel (10% acrylamide)</w:t>
             </w:r>
@@ -1318,12 +1366,16 @@
               <w:rPr>
                 <w:rFonts w:ascii="Arial" w:hAnsi="Arial" w:cs="Arial"/>
                 <w:color w:val="000000"/>
-              </w:rPr>
-            </w:pPr>
-            <w:r>
-              <w:rPr>
-                <w:rFonts w:ascii="Arial" w:hAnsi="Arial" w:cs="Arial"/>
-                <w:color w:val="000000"/>
+                <w:sz w:val="22"/>
+                <w:szCs w:val="22"/>
+              </w:rPr>
+            </w:pPr>
+            <w:r>
+              <w:rPr>
+                <w:rFonts w:ascii="Arial" w:hAnsi="Arial" w:cs="Arial"/>
+                <w:color w:val="000000"/>
+                <w:sz w:val="22"/>
+                <w:szCs w:val="22"/>
               </w:rPr>
               <w:t>Total 10 mL</w:t>
             </w:r>
@@ -1333,6 +1385,7 @@
       <w:tr>
         <w:trPr>
           <w:trHeight w:val="340"/>
+          <w:jc w:val="center"/>
         </w:trPr>
         <w:tc>
           <w:tcPr>
@@ -1352,12 +1405,16 @@
               <w:rPr>
                 <w:rFonts w:ascii="Arial" w:hAnsi="Arial" w:cs="Arial"/>
                 <w:color w:val="000000"/>
-              </w:rPr>
-            </w:pPr>
-            <w:r>
-              <w:rPr>
-                <w:rFonts w:ascii="Arial" w:hAnsi="Arial" w:cs="Arial"/>
-                <w:color w:val="000000"/>
+                <w:sz w:val="22"/>
+                <w:szCs w:val="22"/>
+              </w:rPr>
+            </w:pPr>
+            <w:r>
+              <w:rPr>
+                <w:rFonts w:ascii="Arial" w:hAnsi="Arial" w:cs="Arial"/>
+                <w:color w:val="000000"/>
+                <w:sz w:val="22"/>
+                <w:szCs w:val="22"/>
               </w:rPr>
               <w:t>Deionized Water</w:t>
             </w:r>
@@ -1382,12 +1439,16 @@
               <w:rPr>
                 <w:rFonts w:ascii="Arial" w:hAnsi="Arial" w:cs="Arial"/>
                 <w:color w:val="000000"/>
-              </w:rPr>
-            </w:pPr>
-            <w:r>
-              <w:rPr>
-                <w:rFonts w:ascii="Arial" w:hAnsi="Arial" w:cs="Arial"/>
-                <w:color w:val="000000"/>
+                <w:sz w:val="22"/>
+                <w:szCs w:val="22"/>
+              </w:rPr>
+            </w:pPr>
+            <w:r>
+              <w:rPr>
+                <w:rFonts w:ascii="Arial" w:hAnsi="Arial" w:cs="Arial"/>
+                <w:color w:val="000000"/>
+                <w:sz w:val="22"/>
+                <w:szCs w:val="22"/>
               </w:rPr>
               <w:t>3.81 mL</w:t>
             </w:r>
@@ -1397,6 +1458,7 @@
       <w:tr>
         <w:trPr>
           <w:trHeight w:val="340"/>
+          <w:jc w:val="center"/>
         </w:trPr>
         <w:tc>
           <w:tcPr>
@@ -1416,12 +1478,16 @@
               <w:rPr>
                 <w:rFonts w:ascii="Arial" w:hAnsi="Arial" w:cs="Arial"/>
                 <w:color w:val="000000"/>
-              </w:rPr>
-            </w:pPr>
-            <w:r>
-              <w:rPr>
-                <w:rFonts w:ascii="Arial" w:hAnsi="Arial" w:cs="Arial"/>
-                <w:color w:val="000000"/>
+                <w:sz w:val="22"/>
+                <w:szCs w:val="22"/>
+              </w:rPr>
+            </w:pPr>
+            <w:r>
+              <w:rPr>
+                <w:rFonts w:ascii="Arial" w:hAnsi="Arial" w:cs="Arial"/>
+                <w:color w:val="000000"/>
+                <w:sz w:val="22"/>
+                <w:szCs w:val="22"/>
               </w:rPr>
               <w:t>1.50 mol/L Tris/HCl Solution, pH 8.8</w:t>
             </w:r>
@@ -1446,12 +1512,16 @@
               <w:rPr>
                 <w:rFonts w:ascii="Arial" w:hAnsi="Arial" w:cs="Arial"/>
                 <w:color w:val="000000"/>
-              </w:rPr>
-            </w:pPr>
-            <w:r>
-              <w:rPr>
-                <w:rFonts w:ascii="Arial" w:hAnsi="Arial" w:cs="Arial"/>
-                <w:color w:val="000000"/>
+                <w:sz w:val="22"/>
+                <w:szCs w:val="22"/>
+              </w:rPr>
+            </w:pPr>
+            <w:r>
+              <w:rPr>
+                <w:rFonts w:ascii="Arial" w:hAnsi="Arial" w:cs="Arial"/>
+                <w:color w:val="000000"/>
+                <w:sz w:val="22"/>
+                <w:szCs w:val="22"/>
               </w:rPr>
               <w:t>2.50 mL</w:t>
             </w:r>
@@ -1461,6 +1531,7 @@
       <w:tr>
         <w:trPr>
           <w:trHeight w:val="340"/>
+          <w:jc w:val="center"/>
         </w:trPr>
         <w:tc>
           <w:tcPr>
@@ -1480,12 +1551,16 @@
               <w:rPr>
                 <w:rFonts w:ascii="Arial" w:hAnsi="Arial" w:cs="Arial"/>
                 <w:color w:val="000000"/>
-              </w:rPr>
-            </w:pPr>
-            <w:r>
-              <w:rPr>
-                <w:rFonts w:ascii="Arial" w:hAnsi="Arial" w:cs="Arial"/>
-                <w:color w:val="000000"/>
+                <w:sz w:val="22"/>
+                <w:szCs w:val="22"/>
+              </w:rPr>
+            </w:pPr>
+            <w:r>
+              <w:rPr>
+                <w:rFonts w:ascii="Arial" w:hAnsi="Arial" w:cs="Arial"/>
+                <w:color w:val="000000"/>
+                <w:sz w:val="22"/>
+                <w:szCs w:val="22"/>
               </w:rPr>
               <w:t>10% (w/v) SDS Solution</w:t>
             </w:r>
@@ -1510,12 +1585,16 @@
               <w:rPr>
                 <w:rFonts w:ascii="Arial" w:hAnsi="Arial" w:cs="Arial"/>
                 <w:color w:val="000000"/>
-              </w:rPr>
-            </w:pPr>
-            <w:r>
-              <w:rPr>
-                <w:rFonts w:ascii="Arial" w:hAnsi="Arial" w:cs="Arial"/>
-                <w:color w:val="000000"/>
+                <w:sz w:val="22"/>
+                <w:szCs w:val="22"/>
+              </w:rPr>
+            </w:pPr>
+            <w:r>
+              <w:rPr>
+                <w:rFonts w:ascii="Arial" w:hAnsi="Arial" w:cs="Arial"/>
+                <w:color w:val="000000"/>
+                <w:sz w:val="22"/>
+                <w:szCs w:val="22"/>
               </w:rPr>
               <w:t>100 µL</w:t>
             </w:r>
@@ -1525,6 +1604,7 @@
       <w:tr>
         <w:trPr>
           <w:trHeight w:val="340"/>
+          <w:jc w:val="center"/>
         </w:trPr>
         <w:tc>
           <w:tcPr>
@@ -1544,12 +1624,16 @@
               <w:rPr>
                 <w:rFonts w:ascii="Arial" w:hAnsi="Arial" w:cs="Arial"/>
                 <w:color w:val="000000"/>
-              </w:rPr>
-            </w:pPr>
-            <w:r>
-              <w:rPr>
-                <w:rFonts w:ascii="Arial" w:hAnsi="Arial" w:cs="Arial"/>
-                <w:color w:val="000000"/>
+                <w:sz w:val="22"/>
+                <w:szCs w:val="22"/>
+              </w:rPr>
+            </w:pPr>
+            <w:r>
+              <w:rPr>
+                <w:rFonts w:ascii="Arial" w:hAnsi="Arial" w:cs="Arial"/>
+                <w:color w:val="000000"/>
+                <w:sz w:val="22"/>
+                <w:szCs w:val="22"/>
               </w:rPr>
               <w:t>30% (w/v) bis-Acrylamide Solution</w:t>
             </w:r>
@@ -1574,12 +1658,16 @@
               <w:rPr>
                 <w:rFonts w:ascii="Arial" w:hAnsi="Arial" w:cs="Arial"/>
                 <w:color w:val="000000"/>
-              </w:rPr>
-            </w:pPr>
-            <w:r>
-              <w:rPr>
-                <w:rFonts w:ascii="Arial" w:hAnsi="Arial" w:cs="Arial"/>
-                <w:color w:val="000000"/>
+                <w:sz w:val="22"/>
+                <w:szCs w:val="22"/>
+              </w:rPr>
+            </w:pPr>
+            <w:r>
+              <w:rPr>
+                <w:rFonts w:ascii="Arial" w:hAnsi="Arial" w:cs="Arial"/>
+                <w:color w:val="000000"/>
+                <w:sz w:val="22"/>
+                <w:szCs w:val="22"/>
               </w:rPr>
               <w:t>3.33 mL</w:t>
             </w:r>
@@ -1589,6 +1677,7 @@
       <w:tr>
         <w:trPr>
           <w:trHeight w:val="340"/>
+          <w:jc w:val="center"/>
         </w:trPr>
         <w:tc>
           <w:tcPr>
@@ -1608,12 +1697,16 @@
               <w:rPr>
                 <w:rFonts w:ascii="Arial" w:hAnsi="Arial" w:cs="Arial"/>
                 <w:color w:val="000000"/>
-              </w:rPr>
-            </w:pPr>
-            <w:r>
-              <w:rPr>
-                <w:rFonts w:ascii="Arial" w:hAnsi="Arial" w:cs="Arial"/>
-                <w:color w:val="000000"/>
+                <w:sz w:val="22"/>
+                <w:szCs w:val="22"/>
+              </w:rPr>
+            </w:pPr>
+            <w:r>
+              <w:rPr>
+                <w:rFonts w:ascii="Arial" w:hAnsi="Arial" w:cs="Arial"/>
+                <w:color w:val="000000"/>
+                <w:sz w:val="22"/>
+                <w:szCs w:val="22"/>
               </w:rPr>
               <w:t>5.0 mmol/L PhosTagTM AAL Solution</w:t>
             </w:r>
@@ -1638,12 +1731,16 @@
               <w:rPr>
                 <w:rFonts w:ascii="Arial" w:hAnsi="Arial" w:cs="Arial"/>
                 <w:color w:val="000000"/>
-              </w:rPr>
-            </w:pPr>
-            <w:r>
-              <w:rPr>
-                <w:rFonts w:ascii="Arial" w:hAnsi="Arial" w:cs="Arial"/>
-                <w:color w:val="000000"/>
+                <w:sz w:val="22"/>
+                <w:szCs w:val="22"/>
+              </w:rPr>
+            </w:pPr>
+            <w:r>
+              <w:rPr>
+                <w:rFonts w:ascii="Arial" w:hAnsi="Arial" w:cs="Arial"/>
+                <w:color w:val="000000"/>
+                <w:sz w:val="22"/>
+                <w:szCs w:val="22"/>
               </w:rPr>
               <w:t>100 µL</w:t>
             </w:r>
@@ -1653,6 +1750,7 @@
       <w:tr>
         <w:trPr>
           <w:trHeight w:val="340"/>
+          <w:jc w:val="center"/>
         </w:trPr>
         <w:tc>
           <w:tcPr>
@@ -1672,12 +1770,16 @@
               <w:rPr>
                 <w:rFonts w:ascii="Arial" w:hAnsi="Arial" w:cs="Arial"/>
                 <w:color w:val="000000"/>
-              </w:rPr>
-            </w:pPr>
-            <w:r>
-              <w:rPr>
-                <w:rFonts w:ascii="Arial" w:hAnsi="Arial" w:cs="Arial"/>
-                <w:color w:val="000000"/>
+                <w:sz w:val="22"/>
+                <w:szCs w:val="22"/>
+              </w:rPr>
+            </w:pPr>
+            <w:r>
+              <w:rPr>
+                <w:rFonts w:ascii="Arial" w:hAnsi="Arial" w:cs="Arial"/>
+                <w:color w:val="000000"/>
+                <w:sz w:val="22"/>
+                <w:szCs w:val="22"/>
               </w:rPr>
               <w:t xml:space="preserve">10 mmol/L MnCl2 Solution </w:t>
             </w:r>
@@ -1702,12 +1804,16 @@
               <w:rPr>
                 <w:rFonts w:ascii="Arial" w:hAnsi="Arial" w:cs="Arial"/>
                 <w:color w:val="000000"/>
-              </w:rPr>
-            </w:pPr>
-            <w:r>
-              <w:rPr>
-                <w:rFonts w:ascii="Arial" w:hAnsi="Arial" w:cs="Arial"/>
-                <w:color w:val="000000"/>
+                <w:sz w:val="22"/>
+                <w:szCs w:val="22"/>
+              </w:rPr>
+            </w:pPr>
+            <w:r>
+              <w:rPr>
+                <w:rFonts w:ascii="Arial" w:hAnsi="Arial" w:cs="Arial"/>
+                <w:color w:val="000000"/>
+                <w:sz w:val="22"/>
+                <w:szCs w:val="22"/>
               </w:rPr>
               <w:t>100 µL</w:t>
             </w:r>
@@ -1717,6 +1823,7 @@
       <w:tr>
         <w:trPr>
           <w:trHeight w:val="340"/>
+          <w:jc w:val="center"/>
         </w:trPr>
         <w:tc>
           <w:tcPr>
@@ -1736,12 +1843,16 @@
               <w:rPr>
                 <w:rFonts w:ascii="Arial" w:hAnsi="Arial" w:cs="Arial"/>
                 <w:color w:val="000000"/>
-              </w:rPr>
-            </w:pPr>
-            <w:r>
-              <w:rPr>
-                <w:rFonts w:ascii="Arial" w:hAnsi="Arial" w:cs="Arial"/>
-                <w:color w:val="000000"/>
+                <w:sz w:val="22"/>
+                <w:szCs w:val="22"/>
+              </w:rPr>
+            </w:pPr>
+            <w:r>
+              <w:rPr>
+                <w:rFonts w:ascii="Arial" w:hAnsi="Arial" w:cs="Arial"/>
+                <w:color w:val="000000"/>
+                <w:sz w:val="22"/>
+                <w:szCs w:val="22"/>
               </w:rPr>
               <w:t>10% (w/v) Ammonium Persulfate Solution</w:t>
             </w:r>
@@ -1766,12 +1877,16 @@
               <w:rPr>
                 <w:rFonts w:ascii="Arial" w:hAnsi="Arial" w:cs="Arial"/>
                 <w:color w:val="000000"/>
-              </w:rPr>
-            </w:pPr>
-            <w:r>
-              <w:rPr>
-                <w:rFonts w:ascii="Arial" w:hAnsi="Arial" w:cs="Arial"/>
-                <w:color w:val="000000"/>
+                <w:sz w:val="22"/>
+                <w:szCs w:val="22"/>
+              </w:rPr>
+            </w:pPr>
+            <w:r>
+              <w:rPr>
+                <w:rFonts w:ascii="Arial" w:hAnsi="Arial" w:cs="Arial"/>
+                <w:color w:val="000000"/>
+                <w:sz w:val="22"/>
+                <w:szCs w:val="22"/>
               </w:rPr>
               <w:t>50 µL</w:t>
             </w:r>
@@ -1781,6 +1896,7 @@
       <w:tr>
         <w:trPr>
           <w:trHeight w:val="340"/>
+          <w:jc w:val="center"/>
         </w:trPr>
         <w:tc>
           <w:tcPr>
@@ -1800,12 +1916,16 @@
               <w:rPr>
                 <w:rFonts w:ascii="Arial" w:hAnsi="Arial" w:cs="Arial"/>
                 <w:color w:val="000000"/>
-              </w:rPr>
-            </w:pPr>
-            <w:r>
-              <w:rPr>
-                <w:rFonts w:ascii="Arial" w:hAnsi="Arial" w:cs="Arial"/>
-                <w:color w:val="000000"/>
+                <w:sz w:val="22"/>
+                <w:szCs w:val="22"/>
+              </w:rPr>
+            </w:pPr>
+            <w:r>
+              <w:rPr>
+                <w:rFonts w:ascii="Arial" w:hAnsi="Arial" w:cs="Arial"/>
+                <w:color w:val="000000"/>
+                <w:sz w:val="22"/>
+                <w:szCs w:val="22"/>
               </w:rPr>
               <w:t>TEMED (</w:t>
             </w:r>
@@ -1814,6 +1934,8 @@
               <w:rPr>
                 <w:rFonts w:ascii="Arial" w:hAnsi="Arial" w:cs="Arial"/>
                 <w:color w:val="000000"/>
+                <w:sz w:val="22"/>
+                <w:szCs w:val="22"/>
               </w:rPr>
               <w:t>tetramethylethylenediamine</w:t>
             </w:r>
@@ -1822,6 +1944,8 @@
               <w:rPr>
                 <w:rFonts w:ascii="Arial" w:hAnsi="Arial" w:cs="Arial"/>
                 <w:color w:val="000000"/>
+                <w:sz w:val="22"/>
+                <w:szCs w:val="22"/>
               </w:rPr>
               <w:t>)</w:t>
             </w:r>
@@ -1846,12 +1970,16 @@
               <w:rPr>
                 <w:rFonts w:ascii="Arial" w:hAnsi="Arial" w:cs="Arial"/>
                 <w:color w:val="000000"/>
-              </w:rPr>
-            </w:pPr>
-            <w:r>
-              <w:rPr>
-                <w:rFonts w:ascii="Arial" w:hAnsi="Arial" w:cs="Arial"/>
-                <w:color w:val="000000"/>
+                <w:sz w:val="22"/>
+                <w:szCs w:val="22"/>
+              </w:rPr>
+            </w:pPr>
+            <w:r>
+              <w:rPr>
+                <w:rFonts w:ascii="Arial" w:hAnsi="Arial" w:cs="Arial"/>
+                <w:color w:val="000000"/>
+                <w:sz w:val="22"/>
+                <w:szCs w:val="22"/>
               </w:rPr>
               <w:t>10 µL</w:t>
             </w:r>
@@ -1861,6 +1989,7 @@
       <w:tr>
         <w:trPr>
           <w:trHeight w:val="320"/>
+          <w:jc w:val="center"/>
         </w:trPr>
         <w:tc>
           <w:tcPr>
@@ -1884,6 +2013,8 @@
                 <w:b/>
                 <w:bCs/>
                 <w:color w:val="000000"/>
+                <w:sz w:val="22"/>
+                <w:szCs w:val="22"/>
               </w:rPr>
             </w:pPr>
             <w:r>
@@ -1892,7 +2023,10 @@
                 <w:b/>
                 <w:bCs/>
                 <w:color w:val="000000"/>
-              </w:rPr>
+                <w:sz w:val="22"/>
+                <w:szCs w:val="22"/>
+              </w:rPr>
+              <w:lastRenderedPageBreak/>
               <w:t> </w:t>
             </w:r>
           </w:p>
@@ -1917,12 +2051,16 @@
               <w:rPr>
                 <w:rFonts w:ascii="Arial" w:hAnsi="Arial" w:cs="Arial"/>
                 <w:color w:val="000000"/>
-              </w:rPr>
-            </w:pPr>
-            <w:r>
-              <w:rPr>
-                <w:rFonts w:ascii="Arial" w:hAnsi="Arial" w:cs="Arial"/>
-                <w:color w:val="000000"/>
+                <w:sz w:val="22"/>
+                <w:szCs w:val="22"/>
+              </w:rPr>
+            </w:pPr>
+            <w:r>
+              <w:rPr>
+                <w:rFonts w:ascii="Arial" w:hAnsi="Arial" w:cs="Arial"/>
+                <w:color w:val="000000"/>
+                <w:sz w:val="22"/>
+                <w:szCs w:val="22"/>
               </w:rPr>
               <w:t> </w:t>
             </w:r>
@@ -1932,6 +2070,7 @@
       <w:tr>
         <w:trPr>
           <w:trHeight w:val="340"/>
+          <w:jc w:val="center"/>
         </w:trPr>
         <w:tc>
           <w:tcPr>
@@ -1955,6 +2094,8 @@
                 <w:b/>
                 <w:bCs/>
                 <w:color w:val="000000"/>
+                <w:sz w:val="22"/>
+                <w:szCs w:val="22"/>
               </w:rPr>
             </w:pPr>
             <w:r>
@@ -1963,6 +2104,8 @@
                 <w:b/>
                 <w:bCs/>
                 <w:color w:val="000000"/>
+                <w:sz w:val="22"/>
+                <w:szCs w:val="22"/>
               </w:rPr>
               <w:t>PhosTag Running Gel (12% (w/v) bis-acrylamide)</w:t>
             </w:r>
@@ -1988,12 +2131,16 @@
               <w:rPr>
                 <w:rFonts w:ascii="Arial" w:hAnsi="Arial" w:cs="Arial"/>
                 <w:color w:val="000000"/>
-              </w:rPr>
-            </w:pPr>
-            <w:r>
-              <w:rPr>
-                <w:rFonts w:ascii="Arial" w:hAnsi="Arial" w:cs="Arial"/>
-                <w:color w:val="000000"/>
+                <w:sz w:val="22"/>
+                <w:szCs w:val="22"/>
+              </w:rPr>
+            </w:pPr>
+            <w:r>
+              <w:rPr>
+                <w:rFonts w:ascii="Arial" w:hAnsi="Arial" w:cs="Arial"/>
+                <w:color w:val="000000"/>
+                <w:sz w:val="22"/>
+                <w:szCs w:val="22"/>
               </w:rPr>
               <w:t>Total 10 mL</w:t>
             </w:r>
@@ -2003,6 +2150,7 @@
       <w:tr>
         <w:trPr>
           <w:trHeight w:val="340"/>
+          <w:jc w:val="center"/>
         </w:trPr>
         <w:tc>
           <w:tcPr>
@@ -2022,12 +2170,16 @@
               <w:rPr>
                 <w:rFonts w:ascii="Arial" w:hAnsi="Arial" w:cs="Arial"/>
                 <w:color w:val="000000"/>
-              </w:rPr>
-            </w:pPr>
-            <w:r>
-              <w:rPr>
-                <w:rFonts w:ascii="Arial" w:hAnsi="Arial" w:cs="Arial"/>
-                <w:color w:val="000000"/>
+                <w:sz w:val="22"/>
+                <w:szCs w:val="22"/>
+              </w:rPr>
+            </w:pPr>
+            <w:r>
+              <w:rPr>
+                <w:rFonts w:ascii="Arial" w:hAnsi="Arial" w:cs="Arial"/>
+                <w:color w:val="000000"/>
+                <w:sz w:val="22"/>
+                <w:szCs w:val="22"/>
               </w:rPr>
               <w:t>Deionized Water</w:t>
             </w:r>
@@ -2052,12 +2204,16 @@
               <w:rPr>
                 <w:rFonts w:ascii="Arial" w:hAnsi="Arial" w:cs="Arial"/>
                 <w:color w:val="000000"/>
-              </w:rPr>
-            </w:pPr>
-            <w:r>
-              <w:rPr>
-                <w:rFonts w:ascii="Arial" w:hAnsi="Arial" w:cs="Arial"/>
-                <w:color w:val="000000"/>
+                <w:sz w:val="22"/>
+                <w:szCs w:val="22"/>
+              </w:rPr>
+            </w:pPr>
+            <w:r>
+              <w:rPr>
+                <w:rFonts w:ascii="Arial" w:hAnsi="Arial" w:cs="Arial"/>
+                <w:color w:val="000000"/>
+                <w:sz w:val="22"/>
+                <w:szCs w:val="22"/>
               </w:rPr>
               <w:t>3.14 mL</w:t>
             </w:r>
@@ -2067,6 +2223,7 @@
       <w:tr>
         <w:trPr>
           <w:trHeight w:val="340"/>
+          <w:jc w:val="center"/>
         </w:trPr>
         <w:tc>
           <w:tcPr>
@@ -2086,12 +2243,16 @@
               <w:rPr>
                 <w:rFonts w:ascii="Arial" w:hAnsi="Arial" w:cs="Arial"/>
                 <w:color w:val="000000"/>
-              </w:rPr>
-            </w:pPr>
-            <w:r>
-              <w:rPr>
-                <w:rFonts w:ascii="Arial" w:hAnsi="Arial" w:cs="Arial"/>
-                <w:color w:val="000000"/>
+                <w:sz w:val="22"/>
+                <w:szCs w:val="22"/>
+              </w:rPr>
+            </w:pPr>
+            <w:r>
+              <w:rPr>
+                <w:rFonts w:ascii="Arial" w:hAnsi="Arial" w:cs="Arial"/>
+                <w:color w:val="000000"/>
+                <w:sz w:val="22"/>
+                <w:szCs w:val="22"/>
               </w:rPr>
               <w:t>1.50 mol/L Tris/HCl Solution, pH 8.8</w:t>
             </w:r>
@@ -2116,12 +2277,16 @@
               <w:rPr>
                 <w:rFonts w:ascii="Arial" w:hAnsi="Arial" w:cs="Arial"/>
                 <w:color w:val="000000"/>
-              </w:rPr>
-            </w:pPr>
-            <w:r>
-              <w:rPr>
-                <w:rFonts w:ascii="Arial" w:hAnsi="Arial" w:cs="Arial"/>
-                <w:color w:val="000000"/>
+                <w:sz w:val="22"/>
+                <w:szCs w:val="22"/>
+              </w:rPr>
+            </w:pPr>
+            <w:r>
+              <w:rPr>
+                <w:rFonts w:ascii="Arial" w:hAnsi="Arial" w:cs="Arial"/>
+                <w:color w:val="000000"/>
+                <w:sz w:val="22"/>
+                <w:szCs w:val="22"/>
               </w:rPr>
               <w:t>2.50 mL</w:t>
             </w:r>
@@ -2131,6 +2296,7 @@
       <w:tr>
         <w:trPr>
           <w:trHeight w:val="340"/>
+          <w:jc w:val="center"/>
         </w:trPr>
         <w:tc>
           <w:tcPr>
@@ -2150,12 +2316,16 @@
               <w:rPr>
                 <w:rFonts w:ascii="Arial" w:hAnsi="Arial" w:cs="Arial"/>
                 <w:color w:val="000000"/>
-              </w:rPr>
-            </w:pPr>
-            <w:r>
-              <w:rPr>
-                <w:rFonts w:ascii="Arial" w:hAnsi="Arial" w:cs="Arial"/>
-                <w:color w:val="000000"/>
+                <w:sz w:val="22"/>
+                <w:szCs w:val="22"/>
+              </w:rPr>
+            </w:pPr>
+            <w:r>
+              <w:rPr>
+                <w:rFonts w:ascii="Arial" w:hAnsi="Arial" w:cs="Arial"/>
+                <w:color w:val="000000"/>
+                <w:sz w:val="22"/>
+                <w:szCs w:val="22"/>
               </w:rPr>
               <w:t>10% (w/v) SDS Solution</w:t>
             </w:r>
@@ -2180,12 +2350,16 @@
               <w:rPr>
                 <w:rFonts w:ascii="Arial" w:hAnsi="Arial" w:cs="Arial"/>
                 <w:color w:val="000000"/>
-              </w:rPr>
-            </w:pPr>
-            <w:r>
-              <w:rPr>
-                <w:rFonts w:ascii="Arial" w:hAnsi="Arial" w:cs="Arial"/>
-                <w:color w:val="000000"/>
+                <w:sz w:val="22"/>
+                <w:szCs w:val="22"/>
+              </w:rPr>
+            </w:pPr>
+            <w:r>
+              <w:rPr>
+                <w:rFonts w:ascii="Arial" w:hAnsi="Arial" w:cs="Arial"/>
+                <w:color w:val="000000"/>
+                <w:sz w:val="22"/>
+                <w:szCs w:val="22"/>
               </w:rPr>
               <w:t>100 µL</w:t>
             </w:r>
@@ -2195,6 +2369,7 @@
       <w:tr>
         <w:trPr>
           <w:trHeight w:val="340"/>
+          <w:jc w:val="center"/>
         </w:trPr>
         <w:tc>
           <w:tcPr>
@@ -2214,12 +2389,16 @@
               <w:rPr>
                 <w:rFonts w:ascii="Arial" w:hAnsi="Arial" w:cs="Arial"/>
                 <w:color w:val="000000"/>
-              </w:rPr>
-            </w:pPr>
-            <w:r>
-              <w:rPr>
-                <w:rFonts w:ascii="Arial" w:hAnsi="Arial" w:cs="Arial"/>
-                <w:color w:val="000000"/>
+                <w:sz w:val="22"/>
+                <w:szCs w:val="22"/>
+              </w:rPr>
+            </w:pPr>
+            <w:r>
+              <w:rPr>
+                <w:rFonts w:ascii="Arial" w:hAnsi="Arial" w:cs="Arial"/>
+                <w:color w:val="000000"/>
+                <w:sz w:val="22"/>
+                <w:szCs w:val="22"/>
               </w:rPr>
               <w:t>30% (w/v) bis-Acrylamide Solution</w:t>
             </w:r>
@@ -2244,12 +2423,16 @@
               <w:rPr>
                 <w:rFonts w:ascii="Arial" w:hAnsi="Arial" w:cs="Arial"/>
                 <w:color w:val="000000"/>
-              </w:rPr>
-            </w:pPr>
-            <w:r>
-              <w:rPr>
-                <w:rFonts w:ascii="Arial" w:hAnsi="Arial" w:cs="Arial"/>
-                <w:color w:val="000000"/>
+                <w:sz w:val="22"/>
+                <w:szCs w:val="22"/>
+              </w:rPr>
+            </w:pPr>
+            <w:r>
+              <w:rPr>
+                <w:rFonts w:ascii="Arial" w:hAnsi="Arial" w:cs="Arial"/>
+                <w:color w:val="000000"/>
+                <w:sz w:val="22"/>
+                <w:szCs w:val="22"/>
               </w:rPr>
               <w:t>4.0 mL</w:t>
             </w:r>
@@ -2259,6 +2442,7 @@
       <w:tr>
         <w:trPr>
           <w:trHeight w:val="340"/>
+          <w:jc w:val="center"/>
         </w:trPr>
         <w:tc>
           <w:tcPr>
@@ -2278,12 +2462,16 @@
               <w:rPr>
                 <w:rFonts w:ascii="Arial" w:hAnsi="Arial" w:cs="Arial"/>
                 <w:color w:val="000000"/>
-              </w:rPr>
-            </w:pPr>
-            <w:r>
-              <w:rPr>
-                <w:rFonts w:ascii="Arial" w:hAnsi="Arial" w:cs="Arial"/>
-                <w:color w:val="000000"/>
+                <w:sz w:val="22"/>
+                <w:szCs w:val="22"/>
+              </w:rPr>
+            </w:pPr>
+            <w:r>
+              <w:rPr>
+                <w:rFonts w:ascii="Arial" w:hAnsi="Arial" w:cs="Arial"/>
+                <w:color w:val="000000"/>
+                <w:sz w:val="22"/>
+                <w:szCs w:val="22"/>
               </w:rPr>
               <w:t>5.0 mmol/L PhosTagTM AAL Solution</w:t>
             </w:r>
@@ -2308,12 +2496,16 @@
               <w:rPr>
                 <w:rFonts w:ascii="Arial" w:hAnsi="Arial" w:cs="Arial"/>
                 <w:color w:val="000000"/>
-              </w:rPr>
-            </w:pPr>
-            <w:r>
-              <w:rPr>
-                <w:rFonts w:ascii="Arial" w:hAnsi="Arial" w:cs="Arial"/>
-                <w:color w:val="000000"/>
+                <w:sz w:val="22"/>
+                <w:szCs w:val="22"/>
+              </w:rPr>
+            </w:pPr>
+            <w:r>
+              <w:rPr>
+                <w:rFonts w:ascii="Arial" w:hAnsi="Arial" w:cs="Arial"/>
+                <w:color w:val="000000"/>
+                <w:sz w:val="22"/>
+                <w:szCs w:val="22"/>
               </w:rPr>
               <w:t>100 µL</w:t>
             </w:r>
@@ -2323,6 +2515,7 @@
       <w:tr>
         <w:trPr>
           <w:trHeight w:val="340"/>
+          <w:jc w:val="center"/>
         </w:trPr>
         <w:tc>
           <w:tcPr>
@@ -2342,12 +2535,16 @@
               <w:rPr>
                 <w:rFonts w:ascii="Arial" w:hAnsi="Arial" w:cs="Arial"/>
                 <w:color w:val="000000"/>
-              </w:rPr>
-            </w:pPr>
-            <w:r>
-              <w:rPr>
-                <w:rFonts w:ascii="Arial" w:hAnsi="Arial" w:cs="Arial"/>
-                <w:color w:val="000000"/>
+                <w:sz w:val="22"/>
+                <w:szCs w:val="22"/>
+              </w:rPr>
+            </w:pPr>
+            <w:r>
+              <w:rPr>
+                <w:rFonts w:ascii="Arial" w:hAnsi="Arial" w:cs="Arial"/>
+                <w:color w:val="000000"/>
+                <w:sz w:val="22"/>
+                <w:szCs w:val="22"/>
               </w:rPr>
               <w:t xml:space="preserve">10 mmol/L MnCl2 Solution </w:t>
             </w:r>
@@ -2372,12 +2569,16 @@
               <w:rPr>
                 <w:rFonts w:ascii="Arial" w:hAnsi="Arial" w:cs="Arial"/>
                 <w:color w:val="000000"/>
-              </w:rPr>
-            </w:pPr>
-            <w:r>
-              <w:rPr>
-                <w:rFonts w:ascii="Arial" w:hAnsi="Arial" w:cs="Arial"/>
-                <w:color w:val="000000"/>
+                <w:sz w:val="22"/>
+                <w:szCs w:val="22"/>
+              </w:rPr>
+            </w:pPr>
+            <w:r>
+              <w:rPr>
+                <w:rFonts w:ascii="Arial" w:hAnsi="Arial" w:cs="Arial"/>
+                <w:color w:val="000000"/>
+                <w:sz w:val="22"/>
+                <w:szCs w:val="22"/>
               </w:rPr>
               <w:t>100 µL</w:t>
             </w:r>
@@ -2387,6 +2588,7 @@
       <w:tr>
         <w:trPr>
           <w:trHeight w:val="340"/>
+          <w:jc w:val="center"/>
         </w:trPr>
         <w:tc>
           <w:tcPr>
@@ -2406,12 +2608,16 @@
               <w:rPr>
                 <w:rFonts w:ascii="Arial" w:hAnsi="Arial" w:cs="Arial"/>
                 <w:color w:val="000000"/>
-              </w:rPr>
-            </w:pPr>
-            <w:r>
-              <w:rPr>
-                <w:rFonts w:ascii="Arial" w:hAnsi="Arial" w:cs="Arial"/>
-                <w:color w:val="000000"/>
+                <w:sz w:val="22"/>
+                <w:szCs w:val="22"/>
+              </w:rPr>
+            </w:pPr>
+            <w:r>
+              <w:rPr>
+                <w:rFonts w:ascii="Arial" w:hAnsi="Arial" w:cs="Arial"/>
+                <w:color w:val="000000"/>
+                <w:sz w:val="22"/>
+                <w:szCs w:val="22"/>
               </w:rPr>
               <w:t>10% (w/v) Ammonium Persulfate Solution</w:t>
             </w:r>
@@ -2436,12 +2642,16 @@
               <w:rPr>
                 <w:rFonts w:ascii="Arial" w:hAnsi="Arial" w:cs="Arial"/>
                 <w:color w:val="000000"/>
-              </w:rPr>
-            </w:pPr>
-            <w:r>
-              <w:rPr>
-                <w:rFonts w:ascii="Arial" w:hAnsi="Arial" w:cs="Arial"/>
-                <w:color w:val="000000"/>
+                <w:sz w:val="22"/>
+                <w:szCs w:val="22"/>
+              </w:rPr>
+            </w:pPr>
+            <w:r>
+              <w:rPr>
+                <w:rFonts w:ascii="Arial" w:hAnsi="Arial" w:cs="Arial"/>
+                <w:color w:val="000000"/>
+                <w:sz w:val="22"/>
+                <w:szCs w:val="22"/>
               </w:rPr>
               <w:t>50 µL</w:t>
             </w:r>
@@ -2451,6 +2661,7 @@
       <w:tr>
         <w:trPr>
           <w:trHeight w:val="340"/>
+          <w:jc w:val="center"/>
         </w:trPr>
         <w:tc>
           <w:tcPr>
@@ -2470,12 +2681,16 @@
               <w:rPr>
                 <w:rFonts w:ascii="Arial" w:hAnsi="Arial" w:cs="Arial"/>
                 <w:color w:val="000000"/>
-              </w:rPr>
-            </w:pPr>
-            <w:r>
-              <w:rPr>
-                <w:rFonts w:ascii="Arial" w:hAnsi="Arial" w:cs="Arial"/>
-                <w:color w:val="000000"/>
+                <w:sz w:val="22"/>
+                <w:szCs w:val="22"/>
+              </w:rPr>
+            </w:pPr>
+            <w:r>
+              <w:rPr>
+                <w:rFonts w:ascii="Arial" w:hAnsi="Arial" w:cs="Arial"/>
+                <w:color w:val="000000"/>
+                <w:sz w:val="22"/>
+                <w:szCs w:val="22"/>
               </w:rPr>
               <w:t>TEMED (</w:t>
             </w:r>
@@ -2484,6 +2699,8 @@
               <w:rPr>
                 <w:rFonts w:ascii="Arial" w:hAnsi="Arial" w:cs="Arial"/>
                 <w:color w:val="000000"/>
+                <w:sz w:val="22"/>
+                <w:szCs w:val="22"/>
               </w:rPr>
               <w:t>tetramethylethylenediamine</w:t>
             </w:r>
@@ -2492,6 +2709,8 @@
               <w:rPr>
                 <w:rFonts w:ascii="Arial" w:hAnsi="Arial" w:cs="Arial"/>
                 <w:color w:val="000000"/>
+                <w:sz w:val="22"/>
+                <w:szCs w:val="22"/>
               </w:rPr>
               <w:t>)</w:t>
             </w:r>
@@ -2536,6 +2755,7 @@
       <w:tr>
         <w:trPr>
           <w:trHeight w:val="320"/>
+          <w:jc w:val="center"/>
         </w:trPr>
         <w:tc>
           <w:tcPr>
@@ -2553,12 +2773,11 @@
           </w:tcPr>
           <w:p>
             <w:pPr>
-              <w:pStyle w:val="ListParagraph"/>
-              <w:spacing w:after="0" w:line="240" w:lineRule="auto"/>
-              <w:ind w:left="630"/>
               <w:jc w:val="both"/>
               <w:rPr>
                 <w:rFonts w:ascii="Arial" w:hAnsi="Arial" w:cs="Arial"/>
+                <w:sz w:val="22"/>
+                <w:szCs w:val="22"/>
               </w:rPr>
             </w:pPr>
           </w:p>
@@ -2567,23 +2786,23 @@
               <w:jc w:val="both"/>
               <w:rPr>
                 <w:rFonts w:ascii="Arial" w:hAnsi="Arial" w:cs="Arial"/>
-              </w:rPr>
-            </w:pPr>
-            <w:r>
-              <w:rPr>
-                <w:rFonts w:ascii="Arial" w:hAnsi="Arial" w:cs="Arial"/>
-              </w:rPr>
-              <w:t xml:space="preserve">- </w:t>
-            </w:r>
-            <w:r>
-              <w:rPr>
-                <w:rFonts w:ascii="Arial" w:hAnsi="Arial" w:cs="Arial"/>
-              </w:rPr>
-              <w:t>Squirt this mixture using a pipette in between the gel surface till little more than 3/4</w:t>
-            </w:r>
-            <w:r>
-              <w:rPr>
-                <w:rFonts w:ascii="Arial" w:hAnsi="Arial" w:cs="Arial"/>
+                <w:sz w:val="22"/>
+                <w:szCs w:val="22"/>
+              </w:rPr>
+            </w:pPr>
+            <w:r>
+              <w:rPr>
+                <w:rFonts w:ascii="Arial" w:hAnsi="Arial" w:cs="Arial"/>
+                <w:sz w:val="22"/>
+                <w:szCs w:val="22"/>
+              </w:rPr>
+              <w:t>- Squirt this mixture using a pipette in between the gel surface till little more than 3/4</w:t>
+            </w:r>
+            <w:r>
+              <w:rPr>
+                <w:rFonts w:ascii="Arial" w:hAnsi="Arial" w:cs="Arial"/>
+                <w:sz w:val="22"/>
+                <w:szCs w:val="22"/>
                 <w:vertAlign w:val="superscript"/>
               </w:rPr>
               <w:t>th</w:t>
@@ -2591,22 +2810,10 @@
             <w:r>
               <w:rPr>
                 <w:rFonts w:ascii="Arial" w:hAnsi="Arial" w:cs="Arial"/>
-              </w:rPr>
-              <w:t xml:space="preserve"> of the plate surface is filled. [Level with the </w:t>
-            </w:r>
-            <w:proofErr w:type="spellStart"/>
-            <w:r>
-              <w:rPr>
-                <w:rFonts w:ascii="Arial" w:hAnsi="Arial" w:cs="Arial"/>
-              </w:rPr>
-              <w:t>center</w:t>
-            </w:r>
-            <w:proofErr w:type="spellEnd"/>
-            <w:r>
-              <w:rPr>
-                <w:rFonts w:ascii="Arial" w:hAnsi="Arial" w:cs="Arial"/>
-              </w:rPr>
-              <w:t xml:space="preserve"> of the top screw on the gel stand.]</w:t>
+                <w:sz w:val="22"/>
+                <w:szCs w:val="22"/>
+              </w:rPr>
+              <w:t xml:space="preserve"> of the plate surface is filled. [Level with the center of the top screw on the gel stand.]</w:t>
             </w:r>
           </w:p>
           <w:p>
@@ -2614,98 +2821,52 @@
               <w:jc w:val="both"/>
               <w:rPr>
                 <w:rFonts w:ascii="Arial" w:hAnsi="Arial" w:cs="Arial"/>
-              </w:rPr>
-            </w:pPr>
-          </w:p>
-          <w:p>
-            <w:pPr>
-              <w:jc w:val="both"/>
-              <w:rPr>
-                <w:rFonts w:ascii="Arial" w:hAnsi="Arial" w:cs="Arial"/>
-              </w:rPr>
-            </w:pPr>
-            <w:r>
-              <w:rPr>
-                <w:rFonts w:ascii="Arial" w:hAnsi="Arial" w:cs="Arial"/>
-              </w:rPr>
-              <w:t xml:space="preserve">- </w:t>
-            </w:r>
-            <w:r>
-              <w:rPr>
-                <w:rFonts w:ascii="Arial" w:hAnsi="Arial" w:cs="Arial"/>
-              </w:rPr>
-              <w:t xml:space="preserve">If the gel parallax appears to be wavy, it should be flattened using water saturated iso-butanol </w:t>
-            </w:r>
-          </w:p>
-          <w:p>
-            <w:pPr>
-              <w:rPr>
-                <w:rFonts w:ascii="Arial" w:hAnsi="Arial" w:cs="Arial"/>
-              </w:rPr>
-            </w:pPr>
-          </w:p>
-          <w:p>
-            <w:pPr>
-              <w:rPr>
-                <w:rFonts w:ascii="Arial" w:hAnsi="Arial" w:cs="Arial"/>
-              </w:rPr>
-            </w:pPr>
-            <w:r>
-              <w:rPr>
-                <w:rFonts w:ascii="Arial" w:hAnsi="Arial" w:cs="Arial"/>
-              </w:rPr>
-              <w:t xml:space="preserve">- </w:t>
-            </w:r>
-            <w:r>
-              <w:rPr>
-                <w:rFonts w:ascii="Arial" w:hAnsi="Arial" w:cs="Arial"/>
-              </w:rPr>
-              <w:t xml:space="preserve">Wait for the gel to harden up. Takes approximately </w:t>
-            </w:r>
-            <w:r>
-              <w:rPr>
-                <w:rFonts w:ascii="Arial" w:hAnsi="Arial" w:cs="Arial"/>
-              </w:rPr>
-              <w:t>1 hour at room temp</w:t>
-            </w:r>
-            <w:r>
-              <w:rPr>
-                <w:rFonts w:ascii="Arial" w:hAnsi="Arial" w:cs="Arial"/>
-              </w:rPr>
-              <w:t>.</w:t>
-            </w:r>
-          </w:p>
-          <w:p>
-            <w:pPr>
-              <w:rPr>
-                <w:rFonts w:ascii="Arial" w:hAnsi="Arial" w:cs="Arial"/>
-              </w:rPr>
-            </w:pPr>
-          </w:p>
-          <w:p>
-            <w:pPr>
-              <w:rPr>
-                <w:rFonts w:ascii="Arial" w:hAnsi="Arial" w:cs="Arial"/>
-                <w:color w:val="000000"/>
-              </w:rPr>
-            </w:pPr>
-            <w:r>
-              <w:rPr>
-                <w:rFonts w:ascii="Arial" w:hAnsi="Arial" w:cs="Arial"/>
-              </w:rPr>
-              <w:t xml:space="preserve">- </w:t>
-            </w:r>
-            <w:r>
-              <w:rPr>
-                <w:rFonts w:ascii="Arial" w:hAnsi="Arial" w:cs="Arial"/>
-              </w:rPr>
-              <w:t>A</w:t>
-            </w:r>
-            <w:r>
-              <w:rPr>
-                <w:rFonts w:ascii="Arial" w:hAnsi="Arial" w:cs="Arial"/>
-              </w:rPr>
-              <w:t>fter the gel is hardened dump the iso-butanol, and wash 3x with distilled water</w:t>
+                <w:sz w:val="22"/>
+                <w:szCs w:val="22"/>
+              </w:rPr>
+            </w:pPr>
+            <w:r>
+              <w:rPr>
+                <w:rFonts w:ascii="Arial" w:hAnsi="Arial" w:cs="Arial"/>
+                <w:sz w:val="22"/>
+                <w:szCs w:val="22"/>
+              </w:rPr>
+              <w:t xml:space="preserve">- If the gel parallax appears to be wavy, it should be flattened using water saturated iso-butanol </w:t>
+            </w:r>
+          </w:p>
+          <w:p>
+            <w:pPr>
+              <w:rPr>
+                <w:rFonts w:ascii="Arial" w:hAnsi="Arial" w:cs="Arial"/>
+                <w:sz w:val="22"/>
+                <w:szCs w:val="22"/>
+              </w:rPr>
+            </w:pPr>
+            <w:r>
+              <w:rPr>
+                <w:rFonts w:ascii="Arial" w:hAnsi="Arial" w:cs="Arial"/>
+                <w:sz w:val="22"/>
+                <w:szCs w:val="22"/>
+              </w:rPr>
+              <w:t>- Wait for the gel to harden up. Takes approximately 1 hour at room temp.</w:t>
+            </w:r>
+          </w:p>
+          <w:p>
+            <w:pPr>
+              <w:rPr>
+                <w:rFonts w:ascii="Arial" w:hAnsi="Arial" w:cs="Arial"/>
+                <w:color w:val="000000"/>
+                <w:sz w:val="22"/>
+                <w:szCs w:val="22"/>
+              </w:rPr>
+            </w:pPr>
+            <w:r>
+              <w:rPr>
+                <w:rFonts w:ascii="Arial" w:hAnsi="Arial" w:cs="Arial"/>
+                <w:sz w:val="22"/>
+                <w:szCs w:val="22"/>
+              </w:rPr>
+              <w:t>- After the gel is hardened dump the iso-butanol, and wash 3x with distilled water</w:t>
             </w:r>
           </w:p>
         </w:tc>
@@ -2726,8 +2887,8 @@
           <w:p>
             <w:pPr>
               <w:rPr>
-                <w:sz w:val="20"/>
-                <w:szCs w:val="20"/>
+                <w:sz w:val="22"/>
+                <w:szCs w:val="22"/>
               </w:rPr>
             </w:pPr>
           </w:p>
@@ -2736,6 +2897,7 @@
       <w:tr>
         <w:trPr>
           <w:trHeight w:val="320"/>
+          <w:jc w:val="center"/>
         </w:trPr>
         <w:tc>
           <w:tcPr>
@@ -2755,6 +2917,8 @@
               <w:rPr>
                 <w:rFonts w:ascii="Arial" w:hAnsi="Arial" w:cs="Arial"/>
                 <w:color w:val="000000"/>
+                <w:sz w:val="22"/>
+                <w:szCs w:val="22"/>
               </w:rPr>
             </w:pPr>
           </w:p>
@@ -2775,8 +2939,8 @@
           <w:p>
             <w:pPr>
               <w:rPr>
-                <w:sz w:val="20"/>
-                <w:szCs w:val="20"/>
+                <w:sz w:val="22"/>
+                <w:szCs w:val="22"/>
               </w:rPr>
             </w:pPr>
           </w:p>
@@ -2785,6 +2949,7 @@
       <w:tr>
         <w:trPr>
           <w:trHeight w:val="320"/>
+          <w:jc w:val="center"/>
         </w:trPr>
         <w:tc>
           <w:tcPr>
@@ -2808,6 +2973,8 @@
                 <w:b/>
                 <w:bCs/>
                 <w:color w:val="000000"/>
+                <w:sz w:val="22"/>
+                <w:szCs w:val="22"/>
               </w:rPr>
             </w:pPr>
             <w:r>
@@ -2816,6 +2983,8 @@
                 <w:b/>
                 <w:bCs/>
                 <w:color w:val="000000"/>
+                <w:sz w:val="22"/>
+                <w:szCs w:val="22"/>
               </w:rPr>
               <w:t>Stacking Gel (4.5% (w/v) acrylamide)</w:t>
             </w:r>
@@ -2841,12 +3010,16 @@
               <w:rPr>
                 <w:rFonts w:ascii="Arial" w:hAnsi="Arial" w:cs="Arial"/>
                 <w:color w:val="000000"/>
-              </w:rPr>
-            </w:pPr>
-            <w:r>
-              <w:rPr>
-                <w:rFonts w:ascii="Arial" w:hAnsi="Arial" w:cs="Arial"/>
-                <w:color w:val="000000"/>
+                <w:sz w:val="22"/>
+                <w:szCs w:val="22"/>
+              </w:rPr>
+            </w:pPr>
+            <w:r>
+              <w:rPr>
+                <w:rFonts w:ascii="Arial" w:hAnsi="Arial" w:cs="Arial"/>
+                <w:color w:val="000000"/>
+                <w:sz w:val="22"/>
+                <w:szCs w:val="22"/>
               </w:rPr>
               <w:t>Total 4 mL</w:t>
             </w:r>
@@ -2856,6 +3029,7 @@
       <w:tr>
         <w:trPr>
           <w:trHeight w:val="340"/>
+          <w:jc w:val="center"/>
         </w:trPr>
         <w:tc>
           <w:tcPr>
@@ -2875,12 +3049,16 @@
               <w:rPr>
                 <w:rFonts w:ascii="Arial" w:hAnsi="Arial" w:cs="Arial"/>
                 <w:color w:val="000000"/>
-              </w:rPr>
-            </w:pPr>
-            <w:r>
-              <w:rPr>
-                <w:rFonts w:ascii="Arial" w:hAnsi="Arial" w:cs="Arial"/>
-                <w:color w:val="000000"/>
+                <w:sz w:val="22"/>
+                <w:szCs w:val="22"/>
+              </w:rPr>
+            </w:pPr>
+            <w:r>
+              <w:rPr>
+                <w:rFonts w:ascii="Arial" w:hAnsi="Arial" w:cs="Arial"/>
+                <w:color w:val="000000"/>
+                <w:sz w:val="22"/>
+                <w:szCs w:val="22"/>
               </w:rPr>
               <w:t>Distilled Water</w:t>
             </w:r>
@@ -2905,12 +3083,16 @@
               <w:rPr>
                 <w:rFonts w:ascii="Arial" w:hAnsi="Arial" w:cs="Arial"/>
                 <w:color w:val="000000"/>
-              </w:rPr>
-            </w:pPr>
-            <w:r>
-              <w:rPr>
-                <w:rFonts w:ascii="Arial" w:hAnsi="Arial" w:cs="Arial"/>
-                <w:color w:val="000000"/>
+                <w:sz w:val="22"/>
+                <w:szCs w:val="22"/>
+              </w:rPr>
+            </w:pPr>
+            <w:r>
+              <w:rPr>
+                <w:rFonts w:ascii="Arial" w:hAnsi="Arial" w:cs="Arial"/>
+                <w:color w:val="000000"/>
+                <w:sz w:val="22"/>
+                <w:szCs w:val="22"/>
               </w:rPr>
               <w:t>2.34 mL</w:t>
             </w:r>
@@ -2920,6 +3102,7 @@
       <w:tr>
         <w:trPr>
           <w:trHeight w:val="340"/>
+          <w:jc w:val="center"/>
         </w:trPr>
         <w:tc>
           <w:tcPr>
@@ -2939,12 +3122,16 @@
               <w:rPr>
                 <w:rFonts w:ascii="Arial" w:hAnsi="Arial" w:cs="Arial"/>
                 <w:color w:val="000000"/>
-              </w:rPr>
-            </w:pPr>
-            <w:r>
-              <w:rPr>
-                <w:rFonts w:ascii="Arial" w:hAnsi="Arial" w:cs="Arial"/>
-                <w:color w:val="000000"/>
+                <w:sz w:val="22"/>
+                <w:szCs w:val="22"/>
+              </w:rPr>
+            </w:pPr>
+            <w:r>
+              <w:rPr>
+                <w:rFonts w:ascii="Arial" w:hAnsi="Arial" w:cs="Arial"/>
+                <w:color w:val="000000"/>
+                <w:sz w:val="22"/>
+                <w:szCs w:val="22"/>
               </w:rPr>
               <w:t>0.50 mol/L Tris/HCl Solution, pH 6.8</w:t>
             </w:r>
@@ -2969,12 +3156,16 @@
               <w:rPr>
                 <w:rFonts w:ascii="Arial" w:hAnsi="Arial" w:cs="Arial"/>
                 <w:color w:val="000000"/>
-              </w:rPr>
-            </w:pPr>
-            <w:r>
-              <w:rPr>
-                <w:rFonts w:ascii="Arial" w:hAnsi="Arial" w:cs="Arial"/>
-                <w:color w:val="000000"/>
+                <w:sz w:val="22"/>
+                <w:szCs w:val="22"/>
+              </w:rPr>
+            </w:pPr>
+            <w:r>
+              <w:rPr>
+                <w:rFonts w:ascii="Arial" w:hAnsi="Arial" w:cs="Arial"/>
+                <w:color w:val="000000"/>
+                <w:sz w:val="22"/>
+                <w:szCs w:val="22"/>
               </w:rPr>
               <w:t>1.00 mL</w:t>
             </w:r>
@@ -2984,6 +3175,7 @@
       <w:tr>
         <w:trPr>
           <w:trHeight w:val="340"/>
+          <w:jc w:val="center"/>
         </w:trPr>
         <w:tc>
           <w:tcPr>
@@ -3003,12 +3195,16 @@
               <w:rPr>
                 <w:rFonts w:ascii="Arial" w:hAnsi="Arial" w:cs="Arial"/>
                 <w:color w:val="000000"/>
-              </w:rPr>
-            </w:pPr>
-            <w:r>
-              <w:rPr>
-                <w:rFonts w:ascii="Arial" w:hAnsi="Arial" w:cs="Arial"/>
-                <w:color w:val="000000"/>
+                <w:sz w:val="22"/>
+                <w:szCs w:val="22"/>
+              </w:rPr>
+            </w:pPr>
+            <w:r>
+              <w:rPr>
+                <w:rFonts w:ascii="Arial" w:hAnsi="Arial" w:cs="Arial"/>
+                <w:color w:val="000000"/>
+                <w:sz w:val="22"/>
+                <w:szCs w:val="22"/>
               </w:rPr>
               <w:t>10% (w/v) SDS Solution</w:t>
             </w:r>
@@ -3033,12 +3229,16 @@
               <w:rPr>
                 <w:rFonts w:ascii="Arial" w:hAnsi="Arial" w:cs="Arial"/>
                 <w:color w:val="000000"/>
-              </w:rPr>
-            </w:pPr>
-            <w:r>
-              <w:rPr>
-                <w:rFonts w:ascii="Arial" w:hAnsi="Arial" w:cs="Arial"/>
-                <w:color w:val="000000"/>
+                <w:sz w:val="22"/>
+                <w:szCs w:val="22"/>
+              </w:rPr>
+            </w:pPr>
+            <w:r>
+              <w:rPr>
+                <w:rFonts w:ascii="Arial" w:hAnsi="Arial" w:cs="Arial"/>
+                <w:color w:val="000000"/>
+                <w:sz w:val="22"/>
+                <w:szCs w:val="22"/>
               </w:rPr>
               <w:t>40 µL</w:t>
             </w:r>
@@ -3048,6 +3248,7 @@
       <w:tr>
         <w:trPr>
           <w:trHeight w:val="340"/>
+          <w:jc w:val="center"/>
         </w:trPr>
         <w:tc>
           <w:tcPr>
@@ -3067,12 +3268,16 @@
               <w:rPr>
                 <w:rFonts w:ascii="Arial" w:hAnsi="Arial" w:cs="Arial"/>
                 <w:color w:val="000000"/>
-              </w:rPr>
-            </w:pPr>
-            <w:r>
-              <w:rPr>
-                <w:rFonts w:ascii="Arial" w:hAnsi="Arial" w:cs="Arial"/>
-                <w:color w:val="000000"/>
+                <w:sz w:val="22"/>
+                <w:szCs w:val="22"/>
+              </w:rPr>
+            </w:pPr>
+            <w:r>
+              <w:rPr>
+                <w:rFonts w:ascii="Arial" w:hAnsi="Arial" w:cs="Arial"/>
+                <w:color w:val="000000"/>
+                <w:sz w:val="22"/>
+                <w:szCs w:val="22"/>
               </w:rPr>
               <w:t>30% (w/v) Acrylamide Solution</w:t>
             </w:r>
@@ -3097,12 +3302,16 @@
               <w:rPr>
                 <w:rFonts w:ascii="Arial" w:hAnsi="Arial" w:cs="Arial"/>
                 <w:color w:val="000000"/>
-              </w:rPr>
-            </w:pPr>
-            <w:r>
-              <w:rPr>
-                <w:rFonts w:ascii="Arial" w:hAnsi="Arial" w:cs="Arial"/>
-                <w:color w:val="000000"/>
+                <w:sz w:val="22"/>
+                <w:szCs w:val="22"/>
+              </w:rPr>
+            </w:pPr>
+            <w:r>
+              <w:rPr>
+                <w:rFonts w:ascii="Arial" w:hAnsi="Arial" w:cs="Arial"/>
+                <w:color w:val="000000"/>
+                <w:sz w:val="22"/>
+                <w:szCs w:val="22"/>
               </w:rPr>
               <w:t>600 µL</w:t>
             </w:r>
@@ -3112,6 +3321,7 @@
       <w:tr>
         <w:trPr>
           <w:trHeight w:val="340"/>
+          <w:jc w:val="center"/>
         </w:trPr>
         <w:tc>
           <w:tcPr>
@@ -3131,12 +3341,16 @@
               <w:rPr>
                 <w:rFonts w:ascii="Arial" w:hAnsi="Arial" w:cs="Arial"/>
                 <w:color w:val="000000"/>
-              </w:rPr>
-            </w:pPr>
-            <w:r>
-              <w:rPr>
-                <w:rFonts w:ascii="Arial" w:hAnsi="Arial" w:cs="Arial"/>
-                <w:color w:val="000000"/>
+                <w:sz w:val="22"/>
+                <w:szCs w:val="22"/>
+              </w:rPr>
+            </w:pPr>
+            <w:r>
+              <w:rPr>
+                <w:rFonts w:ascii="Arial" w:hAnsi="Arial" w:cs="Arial"/>
+                <w:color w:val="000000"/>
+                <w:sz w:val="22"/>
+                <w:szCs w:val="22"/>
               </w:rPr>
               <w:t>10% (w/v) Ammonium Persulfate Solution</w:t>
             </w:r>
@@ -3161,12 +3375,16 @@
               <w:rPr>
                 <w:rFonts w:ascii="Arial" w:hAnsi="Arial" w:cs="Arial"/>
                 <w:color w:val="000000"/>
-              </w:rPr>
-            </w:pPr>
-            <w:r>
-              <w:rPr>
-                <w:rFonts w:ascii="Arial" w:hAnsi="Arial" w:cs="Arial"/>
-                <w:color w:val="000000"/>
+                <w:sz w:val="22"/>
+                <w:szCs w:val="22"/>
+              </w:rPr>
+            </w:pPr>
+            <w:r>
+              <w:rPr>
+                <w:rFonts w:ascii="Arial" w:hAnsi="Arial" w:cs="Arial"/>
+                <w:color w:val="000000"/>
+                <w:sz w:val="22"/>
+                <w:szCs w:val="22"/>
               </w:rPr>
               <w:t>20 µL</w:t>
             </w:r>
@@ -3176,6 +3394,7 @@
       <w:tr>
         <w:trPr>
           <w:trHeight w:val="340"/>
+          <w:jc w:val="center"/>
         </w:trPr>
         <w:tc>
           <w:tcPr>
@@ -3195,14 +3414,17 @@
               <w:rPr>
                 <w:rFonts w:ascii="Arial" w:hAnsi="Arial" w:cs="Arial"/>
                 <w:color w:val="000000"/>
-              </w:rPr>
-            </w:pPr>
-            <w:r>
-              <w:rPr>
-                <w:rFonts w:ascii="Arial" w:hAnsi="Arial" w:cs="Arial"/>
-                <w:color w:val="000000"/>
-              </w:rPr>
-              <w:lastRenderedPageBreak/>
+                <w:sz w:val="22"/>
+                <w:szCs w:val="22"/>
+              </w:rPr>
+            </w:pPr>
+            <w:r>
+              <w:rPr>
+                <w:rFonts w:ascii="Arial" w:hAnsi="Arial" w:cs="Arial"/>
+                <w:color w:val="000000"/>
+                <w:sz w:val="22"/>
+                <w:szCs w:val="22"/>
+              </w:rPr>
               <w:t>TEMED (</w:t>
             </w:r>
             <w:proofErr w:type="spellStart"/>
@@ -3210,6 +3432,8 @@
               <w:rPr>
                 <w:rFonts w:ascii="Arial" w:hAnsi="Arial" w:cs="Arial"/>
                 <w:color w:val="000000"/>
+                <w:sz w:val="22"/>
+                <w:szCs w:val="22"/>
               </w:rPr>
               <w:t>tetramethylethylenediamine</w:t>
             </w:r>
@@ -3218,6 +3442,8 @@
               <w:rPr>
                 <w:rFonts w:ascii="Arial" w:hAnsi="Arial" w:cs="Arial"/>
                 <w:color w:val="000000"/>
+                <w:sz w:val="22"/>
+                <w:szCs w:val="22"/>
               </w:rPr>
               <w:t>)</w:t>
             </w:r>
@@ -3242,12 +3468,16 @@
               <w:rPr>
                 <w:rFonts w:ascii="Arial" w:hAnsi="Arial" w:cs="Arial"/>
                 <w:color w:val="000000"/>
-              </w:rPr>
-            </w:pPr>
-            <w:r>
-              <w:rPr>
-                <w:rFonts w:ascii="Arial" w:hAnsi="Arial" w:cs="Arial"/>
-                <w:color w:val="000000"/>
+                <w:sz w:val="22"/>
+                <w:szCs w:val="22"/>
+              </w:rPr>
+            </w:pPr>
+            <w:r>
+              <w:rPr>
+                <w:rFonts w:ascii="Arial" w:hAnsi="Arial" w:cs="Arial"/>
+                <w:color w:val="000000"/>
+                <w:sz w:val="22"/>
+                <w:szCs w:val="22"/>
               </w:rPr>
               <w:t>4 µL</w:t>
             </w:r>
@@ -3260,276 +3490,296 @@
         <w:jc w:val="both"/>
         <w:rPr>
           <w:rFonts w:ascii="Arial" w:hAnsi="Arial" w:cs="Arial"/>
-        </w:rPr>
-      </w:pPr>
+          <w:sz w:val="22"/>
+          <w:szCs w:val="22"/>
+        </w:rPr>
+      </w:pPr>
+      <w:r>
+        <w:rPr>
+          <w:rFonts w:ascii="Arial" w:hAnsi="Arial" w:cs="Arial"/>
+          <w:sz w:val="22"/>
+          <w:szCs w:val="22"/>
+        </w:rPr>
+        <w:t xml:space="preserve">Then pipette this gel in between the plates - </w:t>
+      </w:r>
+      <w:r>
+        <w:rPr>
+          <w:rFonts w:ascii="Arial" w:hAnsi="Arial" w:cs="Arial"/>
+          <w:sz w:val="22"/>
+          <w:szCs w:val="22"/>
+          <w:u w:val="single"/>
+        </w:rPr>
+        <w:t>all the way to the top</w:t>
+      </w:r>
+      <w:r>
+        <w:rPr>
+          <w:rFonts w:ascii="Arial" w:hAnsi="Arial" w:cs="Arial"/>
+          <w:sz w:val="22"/>
+          <w:szCs w:val="22"/>
+        </w:rPr>
+        <w:t>. (quickly move to creating wells)</w:t>
+      </w:r>
     </w:p>
     <w:p>
       <w:pPr>
         <w:rPr>
           <w:rFonts w:ascii="Arial" w:hAnsi="Arial" w:cs="Arial"/>
-          <w:u w:val="single"/>
-        </w:rPr>
-      </w:pPr>
+          <w:sz w:val="22"/>
+          <w:szCs w:val="22"/>
+        </w:rPr>
+      </w:pPr>
+      <w:r>
+        <w:rPr>
+          <w:rFonts w:ascii="Arial" w:hAnsi="Arial" w:cs="Arial"/>
+          <w:sz w:val="22"/>
+          <w:szCs w:val="22"/>
+        </w:rPr>
+        <w:t>Creating the gel WELLS</w:t>
+      </w:r>
     </w:p>
     <w:p>
       <w:pPr>
-        <w:jc w:val="both"/>
-        <w:rPr>
-          <w:rFonts w:ascii="Arial" w:hAnsi="Arial" w:cs="Arial"/>
-        </w:rPr>
-      </w:pPr>
-      <w:r>
-        <w:rPr>
-          <w:rFonts w:ascii="Arial" w:hAnsi="Arial" w:cs="Arial"/>
-        </w:rPr>
-        <w:t xml:space="preserve">Then pipette this gel in between the plates - </w:t>
-      </w:r>
-      <w:r>
-        <w:rPr>
-          <w:rFonts w:ascii="Arial" w:hAnsi="Arial" w:cs="Arial"/>
-          <w:u w:val="single"/>
-        </w:rPr>
-        <w:t>all the way to the top</w:t>
-      </w:r>
-      <w:r>
-        <w:rPr>
-          <w:rFonts w:ascii="Arial" w:hAnsi="Arial" w:cs="Arial"/>
-        </w:rPr>
-        <w:t>. (quickly move to creating wells)</w:t>
+        <w:rPr>
+          <w:rFonts w:ascii="Arial" w:hAnsi="Arial" w:cs="Arial"/>
+          <w:sz w:val="22"/>
+          <w:szCs w:val="22"/>
+        </w:rPr>
+      </w:pPr>
+      <w:r>
+        <w:rPr>
+          <w:rFonts w:ascii="Arial" w:hAnsi="Arial" w:cs="Arial"/>
+          <w:sz w:val="22"/>
+          <w:szCs w:val="22"/>
+        </w:rPr>
+        <w:t>1. This is done using the small white 10 well comb.</w:t>
       </w:r>
     </w:p>
     <w:p>
       <w:pPr>
         <w:rPr>
           <w:rFonts w:ascii="Arial" w:hAnsi="Arial" w:cs="Arial"/>
-        </w:rPr>
-      </w:pPr>
+          <w:sz w:val="22"/>
+          <w:szCs w:val="22"/>
+        </w:rPr>
+      </w:pPr>
+      <w:r>
+        <w:rPr>
+          <w:rFonts w:ascii="Arial" w:hAnsi="Arial" w:cs="Arial"/>
+          <w:sz w:val="22"/>
+          <w:szCs w:val="22"/>
+        </w:rPr>
+        <w:t>2. Push the comb in between the gel plates neatly.</w:t>
+      </w:r>
     </w:p>
     <w:p>
       <w:pPr>
-        <w:rPr>
-          <w:rFonts w:ascii="Arial" w:hAnsi="Arial" w:cs="Arial"/>
-        </w:rPr>
-      </w:pPr>
-      <w:r>
-        <w:rPr>
-          <w:rFonts w:ascii="Arial" w:hAnsi="Arial" w:cs="Arial"/>
-        </w:rPr>
-        <w:t>Creating the gel WELLS</w:t>
+        <w:ind w:firstLine="720"/>
+        <w:rPr>
+          <w:rFonts w:ascii="Arial" w:hAnsi="Arial" w:cs="Arial"/>
+          <w:sz w:val="22"/>
+          <w:szCs w:val="22"/>
+        </w:rPr>
+      </w:pPr>
+      <w:r>
+        <w:rPr>
+          <w:rFonts w:ascii="Arial" w:hAnsi="Arial" w:cs="Arial"/>
+          <w:sz w:val="22"/>
+          <w:szCs w:val="22"/>
+        </w:rPr>
+        <w:t>-Angle the comb and use even pressure to slide it into place [do not break the glass]</w:t>
       </w:r>
     </w:p>
     <w:p>
       <w:pPr>
-        <w:rPr>
-          <w:rFonts w:ascii="Arial" w:hAnsi="Arial" w:cs="Arial"/>
-        </w:rPr>
-      </w:pPr>
-      <w:r>
-        <w:rPr>
-          <w:rFonts w:ascii="Arial" w:hAnsi="Arial" w:cs="Arial"/>
-        </w:rPr>
-        <w:t>1. This is done using the small white 10 well comb.</w:t>
+        <w:ind w:firstLine="720"/>
+        <w:rPr>
+          <w:rFonts w:ascii="Arial" w:hAnsi="Arial" w:cs="Arial"/>
+          <w:sz w:val="22"/>
+          <w:szCs w:val="22"/>
+        </w:rPr>
+      </w:pPr>
+      <w:r>
+        <w:rPr>
+          <w:rFonts w:ascii="Arial" w:hAnsi="Arial" w:cs="Arial"/>
+          <w:sz w:val="22"/>
+          <w:szCs w:val="22"/>
+        </w:rPr>
+        <w:t>-The first well on either side of the gel is not used and will be filled with 1X Sample Buffer [8 Total wells possible for sample/caster]</w:t>
       </w:r>
     </w:p>
     <w:p>
       <w:pPr>
         <w:rPr>
           <w:rFonts w:ascii="Arial" w:hAnsi="Arial" w:cs="Arial"/>
-        </w:rPr>
-      </w:pPr>
-      <w:r>
-        <w:rPr>
-          <w:rFonts w:ascii="Arial" w:hAnsi="Arial" w:cs="Arial"/>
-        </w:rPr>
-        <w:t>2. Push the comb in between the gel plates neatly.</w:t>
+          <w:sz w:val="22"/>
+          <w:szCs w:val="22"/>
+        </w:rPr>
+      </w:pPr>
+      <w:r>
+        <w:rPr>
+          <w:rFonts w:ascii="Arial" w:hAnsi="Arial" w:cs="Arial"/>
+          <w:sz w:val="22"/>
+          <w:szCs w:val="22"/>
+        </w:rPr>
+        <w:t>3. Wait for the gel to harden up. Takes approximately 1/2 hour at room temp.</w:t>
       </w:r>
     </w:p>
     <w:p>
       <w:pPr>
-        <w:ind w:firstLine="720"/>
-        <w:rPr>
-          <w:rFonts w:ascii="Arial" w:hAnsi="Arial" w:cs="Arial"/>
-        </w:rPr>
-      </w:pPr>
-      <w:r>
-        <w:rPr>
-          <w:rFonts w:ascii="Arial" w:hAnsi="Arial" w:cs="Arial"/>
-        </w:rPr>
-        <w:t>-Angle the comb and use even pressure to slide it into place [do not break the glass]</w:t>
+        <w:rPr>
+          <w:rFonts w:ascii="Arial" w:hAnsi="Arial" w:cs="Arial"/>
+          <w:sz w:val="22"/>
+          <w:szCs w:val="22"/>
+        </w:rPr>
+      </w:pPr>
+      <w:r>
+        <w:rPr>
+          <w:rFonts w:ascii="Arial" w:hAnsi="Arial" w:cs="Arial"/>
+          <w:sz w:val="22"/>
+          <w:szCs w:val="22"/>
+        </w:rPr>
+        <w:t>4. Pull the combs from gel casters as slowly as possible. Wash it with distilled water three times.</w:t>
       </w:r>
     </w:p>
     <w:p>
       <w:pPr>
-        <w:ind w:firstLine="720"/>
-        <w:rPr>
-          <w:rFonts w:ascii="Arial" w:hAnsi="Arial" w:cs="Arial"/>
-        </w:rPr>
-      </w:pPr>
-      <w:r>
-        <w:rPr>
-          <w:rFonts w:ascii="Arial" w:hAnsi="Arial" w:cs="Arial"/>
-        </w:rPr>
-        <w:t>-The first well on either side of the gel is not used and will be filled with 1X Sample Buffer [8 Total wells possible for sample/caster]</w:t>
+        <w:rPr>
+          <w:rFonts w:ascii="Arial" w:hAnsi="Arial" w:cs="Arial"/>
+          <w:sz w:val="22"/>
+          <w:szCs w:val="22"/>
+        </w:rPr>
+      </w:pPr>
+      <w:r>
+        <w:rPr>
+          <w:rFonts w:ascii="Arial" w:hAnsi="Arial" w:cs="Arial"/>
+          <w:sz w:val="22"/>
+          <w:szCs w:val="22"/>
+        </w:rPr>
+        <w:tab/>
+        <w:t xml:space="preserve">- hold caster firmly and shake to remove water droplets [do not drop!!!] Can place gel caster upside down to rid of water. </w:t>
       </w:r>
     </w:p>
     <w:p>
       <w:pPr>
         <w:rPr>
           <w:rFonts w:ascii="Arial" w:hAnsi="Arial" w:cs="Arial"/>
-        </w:rPr>
-      </w:pPr>
-      <w:r>
-        <w:rPr>
-          <w:rFonts w:ascii="Arial" w:hAnsi="Arial" w:cs="Arial"/>
-        </w:rPr>
-        <w:t xml:space="preserve">3. </w:t>
-      </w:r>
-      <w:r>
-        <w:rPr>
-          <w:rFonts w:ascii="Arial" w:hAnsi="Arial" w:cs="Arial"/>
-        </w:rPr>
-        <w:t xml:space="preserve">Wait for the gel to harden up. Takes approximately </w:t>
-      </w:r>
-      <w:r>
-        <w:rPr>
-          <w:rFonts w:ascii="Arial" w:hAnsi="Arial" w:cs="Arial"/>
-        </w:rPr>
-        <w:t>1/2 hour at room temp</w:t>
-      </w:r>
-      <w:r>
-        <w:rPr>
-          <w:rFonts w:ascii="Arial" w:hAnsi="Arial" w:cs="Arial"/>
-        </w:rPr>
-        <w:t>.</w:t>
-      </w:r>
+          <w:sz w:val="22"/>
+          <w:szCs w:val="22"/>
+        </w:rPr>
+      </w:pPr>
     </w:p>
     <w:p>
       <w:pPr>
-        <w:rPr>
-          <w:rFonts w:ascii="Arial" w:hAnsi="Arial" w:cs="Arial"/>
-        </w:rPr>
-      </w:pPr>
-      <w:r>
-        <w:rPr>
-          <w:rFonts w:ascii="Arial" w:hAnsi="Arial" w:cs="Arial"/>
-        </w:rPr>
-        <w:t>4. Pull the combs from gel casters as slowly as possible. Wash it with distilled water three times.</w:t>
+        <w:jc w:val="both"/>
+        <w:rPr>
+          <w:rFonts w:ascii="Arial" w:hAnsi="Arial" w:cs="Arial"/>
+          <w:sz w:val="22"/>
+          <w:szCs w:val="22"/>
+        </w:rPr>
+      </w:pPr>
+      <w:r>
+        <w:rPr>
+          <w:rFonts w:ascii="Arial" w:hAnsi="Arial" w:cs="Arial"/>
+          <w:sz w:val="22"/>
+          <w:szCs w:val="22"/>
+        </w:rPr>
+        <w:t>Let gels polymerize at room temperature for at least 1h. Pour stacking gel (</w:t>
+      </w:r>
+      <w:proofErr w:type="spellStart"/>
+      <w:r>
+        <w:rPr>
+          <w:rFonts w:ascii="Arial" w:hAnsi="Arial" w:cs="Arial"/>
+          <w:sz w:val="22"/>
+          <w:szCs w:val="22"/>
+        </w:rPr>
+        <w:t>Laemmli</w:t>
+      </w:r>
+      <w:proofErr w:type="spellEnd"/>
+      <w:r>
+        <w:rPr>
+          <w:rFonts w:ascii="Arial" w:hAnsi="Arial" w:cs="Arial"/>
+          <w:sz w:val="22"/>
+          <w:szCs w:val="22"/>
+        </w:rPr>
+        <w:t xml:space="preserve"> recipe without </w:t>
+      </w:r>
+      <w:proofErr w:type="spellStart"/>
+      <w:r>
+        <w:rPr>
+          <w:rFonts w:ascii="Arial" w:hAnsi="Arial" w:cs="Arial"/>
+          <w:sz w:val="22"/>
+          <w:szCs w:val="22"/>
+        </w:rPr>
+        <w:t>Phostag</w:t>
+      </w:r>
+      <w:proofErr w:type="spellEnd"/>
+      <w:r>
+        <w:rPr>
+          <w:rFonts w:ascii="Arial" w:hAnsi="Arial" w:cs="Arial"/>
+          <w:sz w:val="22"/>
+          <w:szCs w:val="22"/>
+        </w:rPr>
+        <w:t xml:space="preserve"> reagent) on top, add combs and let polymerize for 1h. **make APS fresh weekly**</w:t>
       </w:r>
     </w:p>
     <w:p>
       <w:pPr>
-        <w:rPr>
-          <w:rFonts w:ascii="Arial" w:hAnsi="Arial" w:cs="Arial"/>
-        </w:rPr>
-      </w:pPr>
-      <w:r>
-        <w:rPr>
-          <w:rFonts w:ascii="Arial" w:hAnsi="Arial" w:cs="Arial"/>
-        </w:rPr>
-        <w:tab/>
-        <w:t xml:space="preserve">- hold caster firmly and shake to remove water droplets [do not drop!!!] Can place gel caster upside down to rid of water. </w:t>
-      </w:r>
-    </w:p>
-    <w:p/>
-    <w:p/>
-    <w:p/>
-    <w:p/>
-    <w:p/>
-    <w:p>
-      <w:pPr>
         <w:jc w:val="both"/>
         <w:rPr>
           <w:rFonts w:ascii="Arial" w:hAnsi="Arial" w:cs="Arial"/>
-        </w:rPr>
-      </w:pPr>
-      <w:r>
-        <w:rPr>
-          <w:rFonts w:ascii="Arial" w:hAnsi="Arial" w:cs="Arial"/>
-        </w:rPr>
-        <w:t>Let gels polymerize at room temperature for at least 1h. Pour stacking gel (</w:t>
-      </w:r>
-      <w:proofErr w:type="spellStart"/>
-      <w:r>
-        <w:rPr>
-          <w:rFonts w:ascii="Arial" w:hAnsi="Arial" w:cs="Arial"/>
-        </w:rPr>
-        <w:t>Laemmli</w:t>
-      </w:r>
-      <w:proofErr w:type="spellEnd"/>
-      <w:r>
-        <w:rPr>
-          <w:rFonts w:ascii="Arial" w:hAnsi="Arial" w:cs="Arial"/>
-        </w:rPr>
-        <w:t xml:space="preserve"> recipe without </w:t>
-      </w:r>
-      <w:proofErr w:type="spellStart"/>
-      <w:r>
-        <w:rPr>
-          <w:rFonts w:ascii="Arial" w:hAnsi="Arial" w:cs="Arial"/>
-        </w:rPr>
-        <w:t>Phostag</w:t>
-      </w:r>
-      <w:proofErr w:type="spellEnd"/>
-      <w:r>
-        <w:rPr>
-          <w:rFonts w:ascii="Arial" w:hAnsi="Arial" w:cs="Arial"/>
-        </w:rPr>
-        <w:t xml:space="preserve"> reagent) on top, add combs and let polymerize for 1h.</w:t>
-      </w:r>
-      <w:r>
-        <w:rPr>
-          <w:rFonts w:ascii="Arial" w:hAnsi="Arial" w:cs="Arial"/>
-        </w:rPr>
-        <w:t xml:space="preserve"> **make APS fresh weekly**</w:t>
-      </w:r>
+          <w:sz w:val="22"/>
+          <w:szCs w:val="22"/>
+        </w:rPr>
+      </w:pPr>
     </w:p>
     <w:p>
       <w:pPr>
         <w:jc w:val="both"/>
         <w:rPr>
           <w:rFonts w:ascii="Arial" w:hAnsi="Arial" w:cs="Arial"/>
-        </w:rPr>
-      </w:pPr>
+          <w:sz w:val="22"/>
+          <w:szCs w:val="22"/>
+        </w:rPr>
+      </w:pPr>
+      <w:r>
+        <w:rPr>
+          <w:rFonts w:ascii="Arial" w:hAnsi="Arial" w:cs="Arial"/>
+          <w:sz w:val="22"/>
+          <w:szCs w:val="22"/>
+        </w:rPr>
+        <w:t>For roughly equal loading adjust sample volume according to standard SDS-PAGE. Most pre-stained molecular weight markers contain 0.1 mM EDTA which might distort protein bands. You can add 1 mM MnCl2 to markers to complex the free EDTA. Run ventricular samples for 20 min at 20 mA/gel followed by 140-160 mV for at least 2</w:t>
+      </w:r>
+      <w:proofErr w:type="gramStart"/>
+      <w:r>
+        <w:rPr>
+          <w:rFonts w:ascii="Arial" w:hAnsi="Arial" w:cs="Arial"/>
+          <w:sz w:val="22"/>
+          <w:szCs w:val="22"/>
+        </w:rPr>
+        <w:t>h..</w:t>
+      </w:r>
+      <w:proofErr w:type="gramEnd"/>
+      <w:r>
+        <w:rPr>
+          <w:rFonts w:ascii="Arial" w:hAnsi="Arial" w:cs="Arial"/>
+          <w:sz w:val="22"/>
+          <w:szCs w:val="22"/>
+        </w:rPr>
+        <w:t xml:space="preserve"> </w:t>
+      </w:r>
     </w:p>
     <w:p>
       <w:pPr>
-        <w:jc w:val="both"/>
-        <w:rPr>
-          <w:rFonts w:ascii="Arial" w:hAnsi="Arial" w:cs="Arial"/>
-        </w:rPr>
-      </w:pPr>
-      <w:r>
-        <w:rPr>
-          <w:rFonts w:ascii="Arial" w:hAnsi="Arial" w:cs="Arial"/>
-        </w:rPr>
-        <w:t xml:space="preserve">For roughly equal loading adjust sample volume according to standard SDS-PAGE. Most pre-stained molecular weight markers contain 0.1 mM EDTA which might distort protein bands. You can add </w:t>
-      </w:r>
-      <w:r>
-        <w:rPr>
-          <w:rFonts w:ascii="Arial" w:hAnsi="Arial" w:cs="Arial"/>
-        </w:rPr>
-        <w:t>1 mM MnCl2 to markers to complex the free EDTA. Run ventricular samples for 20 min at 20 mA/gel followed by 140-160 mV for at least 2</w:t>
-      </w:r>
-      <w:proofErr w:type="gramStart"/>
-      <w:r>
-        <w:rPr>
-          <w:rFonts w:ascii="Arial" w:hAnsi="Arial" w:cs="Arial"/>
-        </w:rPr>
-        <w:t>h..</w:t>
-      </w:r>
-      <w:proofErr w:type="gramEnd"/>
-      <w:r>
-        <w:rPr>
-          <w:rFonts w:ascii="Arial" w:hAnsi="Arial" w:cs="Arial"/>
-        </w:rPr>
-        <w:t xml:space="preserve"> </w:t>
-      </w:r>
+        <w:rPr>
+          <w:sz w:val="22"/>
+          <w:szCs w:val="22"/>
+        </w:rPr>
+      </w:pPr>
     </w:p>
-    <w:p/>
     <w:sectPr>
       <w:headerReference w:type="default" r:id="rId7"/>
       <w:pgSz w:w="12240" w:h="15840"/>
-      <w:pgMar w:top="1440" w:right="1440" w:bottom="1440" w:left="1440" w:header="720" w:footer="720" w:gutter="0"/>
+      <w:pgMar w:top="720" w:right="720" w:bottom="720" w:left="720" w:header="720" w:footer="720" w:gutter="0"/>
       <w:cols w:space="720"/>
       <w:docGrid w:linePitch="360"/>
     </w:sectPr>

</xml_diff>